<commit_message>
Latest Version of The Bureau
With new sprites and exit button
</commit_message>
<xml_diff>
--- a/CrisisNew/Ruleset v3.docx
+++ b/CrisisNew/Ruleset v3.docx
@@ -1,6 +1,6 @@
 
 <file path=word/document.xml><?xml version="1.0" encoding="utf-8"?>
-<w:document xmlns:wpc="http://schemas.microsoft.com/office/word/2010/wordprocessingCanvas" xmlns:mc="http://schemas.openxmlformats.org/markup-compatibility/2006" xmlns:o="urn:schemas-microsoft-com:office:office" xmlns:r="http://schemas.openxmlformats.org/officeDocument/2006/relationships" xmlns:m="http://schemas.openxmlformats.org/officeDocument/2006/math" xmlns:v="urn:schemas-microsoft-com:vml" xmlns:wp14="http://schemas.microsoft.com/office/word/2010/wordprocessingDrawing" xmlns:wp="http://schemas.openxmlformats.org/drawingml/2006/wordprocessingDrawing" xmlns:w10="urn:schemas-microsoft-com:office:word" xmlns:w="http://schemas.openxmlformats.org/wordprocessingml/2006/main" xmlns:w14="http://schemas.microsoft.com/office/word/2010/wordml" xmlns:wpg="http://schemas.microsoft.com/office/word/2010/wordprocessingGroup" xmlns:wpi="http://schemas.microsoft.com/office/word/2010/wordprocessingInk" xmlns:wne="http://schemas.microsoft.com/office/word/2006/wordml" xmlns:wps="http://schemas.microsoft.com/office/word/2010/wordprocessingShape" mc:Ignorable="w14 wp14">
+<w:document xmlns:wpc="http://schemas.microsoft.com/office/word/2010/wordprocessingCanvas" xmlns:cx="http://schemas.microsoft.com/office/drawing/2014/chartex" xmlns:cx1="http://schemas.microsoft.com/office/drawing/2015/9/8/chartex" xmlns:cx2="http://schemas.microsoft.com/office/drawing/2015/10/21/chartex" xmlns:cx3="http://schemas.microsoft.com/office/drawing/2016/5/9/chartex" xmlns:cx4="http://schemas.microsoft.com/office/drawing/2016/5/10/chartex" xmlns:cx5="http://schemas.microsoft.com/office/drawing/2016/5/11/chartex" xmlns:cx6="http://schemas.microsoft.com/office/drawing/2016/5/12/chartex" xmlns:cx7="http://schemas.microsoft.com/office/drawing/2016/5/13/chartex" xmlns:cx8="http://schemas.microsoft.com/office/drawing/2016/5/14/chartex" xmlns:mc="http://schemas.openxmlformats.org/markup-compatibility/2006" xmlns:aink="http://schemas.microsoft.com/office/drawing/2016/ink" xmlns:am3d="http://schemas.microsoft.com/office/drawing/2017/model3d" xmlns:o="urn:schemas-microsoft-com:office:office" xmlns:r="http://schemas.openxmlformats.org/officeDocument/2006/relationships" xmlns:m="http://schemas.openxmlformats.org/officeDocument/2006/math" xmlns:v="urn:schemas-microsoft-com:vml" xmlns:wp14="http://schemas.microsoft.com/office/word/2010/wordprocessingDrawing" xmlns:wp="http://schemas.openxmlformats.org/drawingml/2006/wordprocessingDrawing" xmlns:w10="urn:schemas-microsoft-com:office:word" xmlns:w="http://schemas.openxmlformats.org/wordprocessingml/2006/main" xmlns:w14="http://schemas.microsoft.com/office/word/2010/wordml" xmlns:w15="http://schemas.microsoft.com/office/word/2012/wordml" xmlns:w16cid="http://schemas.microsoft.com/office/word/2016/wordml/cid" xmlns:w16se="http://schemas.microsoft.com/office/word/2015/wordml/symex" xmlns:wpg="http://schemas.microsoft.com/office/word/2010/wordprocessingGroup" xmlns:wpi="http://schemas.microsoft.com/office/word/2010/wordprocessingInk" xmlns:wne="http://schemas.microsoft.com/office/word/2006/wordml" xmlns:wps="http://schemas.microsoft.com/office/word/2010/wordprocessingShape" mc:Ignorable="w14 w15 w16se w16cid wp14">
   <w:body>
     <w:p>
       <w:pPr>
@@ -10,8 +10,6 @@
       <w:r>
         <w:t>The Bureau</w:t>
       </w:r>
-      <w:bookmarkStart w:id="0" w:name="_GoBack"/>
-      <w:bookmarkEnd w:id="0"/>
     </w:p>
     <w:p>
       <w:pPr>
@@ -44,18 +42,10 @@
         <w:t>.</w:t>
       </w:r>
       <w:r>
-        <w:t xml:space="preserve"> Players may have to negotiate between them to ensure the correct </w:t>
-      </w:r>
-      <w:proofErr w:type="gramStart"/>
-      <w:r>
-        <w:t xml:space="preserve">number of reports </w:t>
-      </w:r>
-      <w:r>
-        <w:t>are</w:t>
-      </w:r>
-      <w:proofErr w:type="gramEnd"/>
-      <w:r>
-        <w:t xml:space="preserve"> able to be submitted</w:t>
+        <w:t xml:space="preserve"> Players may have to negotiate between them to ensure the correct number of reports </w:t>
+      </w:r>
+      <w:r>
+        <w:t>are able to be submitted</w:t>
       </w:r>
       <w:r>
         <w:t xml:space="preserve"> within each round</w:t>
@@ -391,7 +381,7 @@
           </mc:Choice>
           <mc:Fallback>
             <w:pict>
-              <v:shapetype id="_x0000_t41" coordsize="21600,21600" o:spt="41" adj="-8280,24300,-1800,4050" path="m@0@1l@2@3nfem,l21600,r,21600l,21600nsxe">
+              <v:shapetype w14:anchorId="2EEDD5F3" id="_x0000_t41" coordsize="21600,21600" o:spt="41" adj="-8280,24300,-1800,4050" path="m@0@1l@2@3nfem,l21600,r,21600l,21600nsxe">
                 <v:stroke joinstyle="miter"/>
                 <v:formulas>
                   <v:f eqn="val #0"/>
@@ -516,16 +506,8 @@
                               <w:rPr>
                                 <w:color w:val="000000" w:themeColor="text1"/>
                               </w:rPr>
-                              <w:t xml:space="preserve">rounds </w:t>
+                              <w:t>rounds remain</w:t>
                             </w:r>
-                            <w:proofErr w:type="gramStart"/>
-                            <w:r>
-                              <w:rPr>
-                                <w:color w:val="000000" w:themeColor="text1"/>
-                              </w:rPr>
-                              <w:t>remain</w:t>
-                            </w:r>
-                            <w:proofErr w:type="gramEnd"/>
                           </w:p>
                         </w:txbxContent>
                       </wps:txbx>
@@ -549,7 +531,7 @@
           </mc:Choice>
           <mc:Fallback>
             <w:pict>
-              <v:shape id="Callout: Line with No Border 8" o:spid="_x0000_s1027" type="#_x0000_t41" style="position:absolute;margin-left:290.25pt;margin-top:147.95pt;width:118.5pt;height:55.5pt;z-index:251664384;visibility:visible;mso-wrap-style:square;mso-width-percent:0;mso-height-percent:0;mso-wrap-distance-left:9pt;mso-wrap-distance-top:0;mso-wrap-distance-right:9pt;mso-wrap-distance-bottom:0;mso-position-horizontal:absolute;mso-position-horizontal-relative:text;mso-position-vertical:absolute;mso-position-vertical-relative:text;mso-width-percent:0;mso-height-percent:0;mso-width-relative:margin;mso-height-relative:margin;v-text-anchor:middle" o:gfxdata="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" adj="-26624,28109,-2210,10763" filled="f" strokecolor="black [3213]" strokeweight="1pt">
+              <v:shape w14:anchorId="7B28647B" id="Callout: Line with No Border 8" o:spid="_x0000_s1027" type="#_x0000_t41" style="position:absolute;margin-left:290.25pt;margin-top:147.95pt;width:118.5pt;height:55.5pt;z-index:251664384;visibility:visible;mso-wrap-style:square;mso-width-percent:0;mso-height-percent:0;mso-wrap-distance-left:9pt;mso-wrap-distance-top:0;mso-wrap-distance-right:9pt;mso-wrap-distance-bottom:0;mso-position-horizontal:absolute;mso-position-horizontal-relative:text;mso-position-vertical:absolute;mso-position-vertical-relative:text;mso-width-percent:0;mso-height-percent:0;mso-width-relative:margin;mso-height-relative:margin;v-text-anchor:middle" o:gfxdata="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" adj="-26624,28109,-2210,10763" filled="f" strokecolor="black [3213]" strokeweight="1pt">
                 <v:textbox>
                   <w:txbxContent>
                     <w:p>
@@ -569,16 +551,8 @@
                         <w:rPr>
                           <w:color w:val="000000" w:themeColor="text1"/>
                         </w:rPr>
-                        <w:t xml:space="preserve">rounds </w:t>
+                        <w:t>rounds remain</w:t>
                       </w:r>
-                      <w:proofErr w:type="gramStart"/>
-                      <w:r>
-                        <w:rPr>
-                          <w:color w:val="000000" w:themeColor="text1"/>
-                        </w:rPr>
-                        <w:t>remain</w:t>
-                      </w:r>
-                      <w:proofErr w:type="gramEnd"/>
                     </w:p>
                   </w:txbxContent>
                 </v:textbox>
@@ -699,7 +673,7 @@
           </mc:Choice>
           <mc:Fallback>
             <w:pict>
-              <v:shape id="Callout: Line with No Border 6" o:spid="_x0000_s1028" type="#_x0000_t41" style="position:absolute;margin-left:270.75pt;margin-top:102.95pt;width:188.25pt;height:39pt;z-index:251666432;visibility:visible;mso-wrap-style:square;mso-width-percent:0;mso-height-percent:0;mso-wrap-distance-left:9pt;mso-wrap-distance-top:0;mso-wrap-distance-right:9pt;mso-wrap-distance-bottom:0;mso-position-horizontal:absolute;mso-position-horizontal-relative:margin;mso-position-vertical:absolute;mso-position-vertical-relative:text;mso-width-percent:0;mso-height-percent:0;mso-width-relative:margin;mso-height-relative:margin;v-text-anchor:middle" o:gfxdata="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" adj="-18004,45900,-595,15265" filled="f" strokecolor="black [3213]" strokeweight="1pt">
+              <v:shape w14:anchorId="3E9B25AE" id="Callout: Line with No Border 6" o:spid="_x0000_s1028" type="#_x0000_t41" style="position:absolute;margin-left:270.75pt;margin-top:102.95pt;width:188.25pt;height:39pt;z-index:251666432;visibility:visible;mso-wrap-style:square;mso-width-percent:0;mso-height-percent:0;mso-wrap-distance-left:9pt;mso-wrap-distance-top:0;mso-wrap-distance-right:9pt;mso-wrap-distance-bottom:0;mso-position-horizontal:absolute;mso-position-horizontal-relative:margin;mso-position-vertical:absolute;mso-position-vertical-relative:text;mso-width-percent:0;mso-height-percent:0;mso-width-relative:margin;mso-height-relative:margin;v-text-anchor:middle" o:gfxdata="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" adj="-18004,45900,-595,15265" filled="f" strokecolor="black [3213]" strokeweight="1pt">
                 <v:textbox>
                   <w:txbxContent>
                     <w:p>
@@ -842,7 +816,7 @@
           </mc:Choice>
           <mc:Fallback>
             <w:pict>
-              <v:shape id="Callout: Line with No Border 7" o:spid="_x0000_s1029" type="#_x0000_t41" style="position:absolute;margin-left:256.5pt;margin-top:27.2pt;width:135.75pt;height:23.25pt;z-index:251663360;visibility:visible;mso-wrap-style:square;mso-width-percent:0;mso-height-percent:0;mso-wrap-distance-left:9pt;mso-wrap-distance-top:0;mso-wrap-distance-right:9pt;mso-wrap-distance-bottom:0;mso-position-horizontal:absolute;mso-position-horizontal-relative:text;mso-position-vertical:absolute;mso-position-vertical-relative:text;mso-width-percent:0;mso-height-percent:0;mso-width-relative:margin;mso-height-relative:margin;v-text-anchor:middle" o:gfxdata="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" adj="-24043,17332,1361,11715" filled="f" strokecolor="black [3213]" strokeweight="1pt">
+              <v:shape w14:anchorId="0C84CA45" id="Callout: Line with No Border 7" o:spid="_x0000_s1029" type="#_x0000_t41" style="position:absolute;margin-left:256.5pt;margin-top:27.2pt;width:135.75pt;height:23.25pt;z-index:251663360;visibility:visible;mso-wrap-style:square;mso-width-percent:0;mso-height-percent:0;mso-wrap-distance-left:9pt;mso-wrap-distance-top:0;mso-wrap-distance-right:9pt;mso-wrap-distance-bottom:0;mso-position-horizontal:absolute;mso-position-horizontal-relative:text;mso-position-vertical:absolute;mso-position-vertical-relative:text;mso-width-percent:0;mso-height-percent:0;mso-width-relative:margin;mso-height-relative:margin;v-text-anchor:middle" o:gfxdata="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" adj="-24043,17332,1361,11715" filled="f" strokecolor="black [3213]" strokeweight="1pt">
                 <v:textbox>
                   <w:txbxContent>
                     <w:p>
@@ -993,7 +967,7 @@
           </mc:Choice>
           <mc:Fallback>
             <w:pict>
-              <v:shape id="Callout: Line with No Border 4" o:spid="_x0000_s1030" type="#_x0000_t41" style="position:absolute;margin-left:271.5pt;margin-top:57.95pt;width:162pt;height:27.75pt;z-index:251660288;visibility:visible;mso-wrap-style:square;mso-height-percent:0;mso-wrap-distance-left:9pt;mso-wrap-distance-top:0;mso-wrap-distance-right:9pt;mso-wrap-distance-bottom:0;mso-position-horizontal:absolute;mso-position-horizontal-relative:text;mso-position-vertical:absolute;mso-position-vertical-relative:text;mso-height-percent:0;mso-height-relative:margin;v-text-anchor:middle" o:gfxdata="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" adj="-18780,61975,300,11639" filled="f" strokecolor="black [3213]" strokeweight="1pt">
+              <v:shape w14:anchorId="70B18A0E" id="Callout: Line with No Border 4" o:spid="_x0000_s1030" type="#_x0000_t41" style="position:absolute;margin-left:271.5pt;margin-top:57.95pt;width:162pt;height:27.75pt;z-index:251660288;visibility:visible;mso-wrap-style:square;mso-height-percent:0;mso-wrap-distance-left:9pt;mso-wrap-distance-top:0;mso-wrap-distance-right:9pt;mso-wrap-distance-bottom:0;mso-position-horizontal:absolute;mso-position-horizontal-relative:text;mso-position-vertical:absolute;mso-position-vertical-relative:text;mso-height-percent:0;mso-height-relative:margin;v-text-anchor:middle" o:gfxdata="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" adj="-18780,61975,300,11639" filled="f" strokecolor="black [3213]" strokeweight="1pt">
                 <v:textbox>
                   <w:txbxContent>
                     <w:p>
@@ -1063,7 +1037,7 @@
                     <pic:cNvPicPr/>
                   </pic:nvPicPr>
                   <pic:blipFill>
-                    <a:blip r:embed="rId6">
+                    <a:blip r:embed="rId5">
                       <a:extLst>
                         <a:ext uri="{28A0092B-C50C-407E-A947-70E740481C1C}">
                           <a14:useLocalDpi xmlns:a14="http://schemas.microsoft.com/office/drawing/2010/main" val="0"/>
@@ -1179,15 +1153,7 @@
         <w:t>.</w:t>
       </w:r>
       <w:r>
-        <w:t xml:space="preserve"> Trades between </w:t>
-      </w:r>
-      <w:proofErr w:type="gramStart"/>
-      <w:r>
-        <w:t>2  players</w:t>
-      </w:r>
-      <w:proofErr w:type="gramEnd"/>
-      <w:r>
-        <w:t xml:space="preserve"> must happen simultaneously i.e.  both sets of 3 cards are exchanged at the same time from your existing 5 card deck  – the 3 exchanged cards cannot be added to a players deck and then they decide which 3 cards to offer back in exchange.</w:t>
+        <w:t xml:space="preserve"> Trades between 2  players must happen simultaneously i.e.  both sets of 3 cards are exchanged at the same time from your existing 5 card deck  – the 3 exchanged cards cannot be added to a players deck and then they decide which 3 cards to offer back in exchange.</w:t>
       </w:r>
     </w:p>
     <w:p>
@@ -1275,7 +1241,15 @@
     <w:p/>
     <w:p>
       <w:r>
-        <w:t>-------------------------------------------------------- Enjoy the game! ------------------------------------------------------</w:t>
+        <w:t xml:space="preserve">-------------------------------------------------------- </w:t>
+      </w:r>
+      <w:r>
+        <w:t>-----------------------</w:t>
+      </w:r>
+      <w:bookmarkStart w:id="0" w:name="_GoBack"/>
+      <w:bookmarkEnd w:id="0"/>
+      <w:r>
+        <w:t>------------------------------------------------------</w:t>
       </w:r>
     </w:p>
     <w:p/>
@@ -1290,8 +1264,8 @@
 </file>
 
 <file path=word/numbering.xml><?xml version="1.0" encoding="utf-8"?>
-<w:numbering xmlns:wpc="http://schemas.microsoft.com/office/word/2010/wordprocessingCanvas" xmlns:mc="http://schemas.openxmlformats.org/markup-compatibility/2006" xmlns:o="urn:schemas-microsoft-com:office:office" xmlns:r="http://schemas.openxmlformats.org/officeDocument/2006/relationships" xmlns:m="http://schemas.openxmlformats.org/officeDocument/2006/math" xmlns:v="urn:schemas-microsoft-com:vml" xmlns:wp14="http://schemas.microsoft.com/office/word/2010/wordprocessingDrawing" xmlns:wp="http://schemas.openxmlformats.org/drawingml/2006/wordprocessingDrawing" xmlns:w10="urn:schemas-microsoft-com:office:word" xmlns:w="http://schemas.openxmlformats.org/wordprocessingml/2006/main" xmlns:w14="http://schemas.microsoft.com/office/word/2010/wordml" xmlns:wpg="http://schemas.microsoft.com/office/word/2010/wordprocessingGroup" xmlns:wpi="http://schemas.microsoft.com/office/word/2010/wordprocessingInk" xmlns:wne="http://schemas.microsoft.com/office/word/2006/wordml" xmlns:wps="http://schemas.microsoft.com/office/word/2010/wordprocessingShape" mc:Ignorable="w14 wp14">
-  <w:abstractNum w:abstractNumId="0">
+<w:numbering xmlns:wpc="http://schemas.microsoft.com/office/word/2010/wordprocessingCanvas" xmlns:cx="http://schemas.microsoft.com/office/drawing/2014/chartex" xmlns:cx1="http://schemas.microsoft.com/office/drawing/2015/9/8/chartex" xmlns:cx2="http://schemas.microsoft.com/office/drawing/2015/10/21/chartex" xmlns:cx3="http://schemas.microsoft.com/office/drawing/2016/5/9/chartex" xmlns:cx4="http://schemas.microsoft.com/office/drawing/2016/5/10/chartex" xmlns:cx5="http://schemas.microsoft.com/office/drawing/2016/5/11/chartex" xmlns:cx6="http://schemas.microsoft.com/office/drawing/2016/5/12/chartex" xmlns:cx7="http://schemas.microsoft.com/office/drawing/2016/5/13/chartex" xmlns:cx8="http://schemas.microsoft.com/office/drawing/2016/5/14/chartex" xmlns:mc="http://schemas.openxmlformats.org/markup-compatibility/2006" xmlns:aink="http://schemas.microsoft.com/office/drawing/2016/ink" xmlns:am3d="http://schemas.microsoft.com/office/drawing/2017/model3d" xmlns:o="urn:schemas-microsoft-com:office:office" xmlns:r="http://schemas.openxmlformats.org/officeDocument/2006/relationships" xmlns:m="http://schemas.openxmlformats.org/officeDocument/2006/math" xmlns:v="urn:schemas-microsoft-com:vml" xmlns:wp14="http://schemas.microsoft.com/office/word/2010/wordprocessingDrawing" xmlns:wp="http://schemas.openxmlformats.org/drawingml/2006/wordprocessingDrawing" xmlns:w10="urn:schemas-microsoft-com:office:word" xmlns:w="http://schemas.openxmlformats.org/wordprocessingml/2006/main" xmlns:w14="http://schemas.microsoft.com/office/word/2010/wordml" xmlns:w15="http://schemas.microsoft.com/office/word/2012/wordml" xmlns:w16cid="http://schemas.microsoft.com/office/word/2016/wordml/cid" xmlns:w16se="http://schemas.microsoft.com/office/word/2015/wordml/symex" xmlns:wpg="http://schemas.microsoft.com/office/word/2010/wordprocessingGroup" xmlns:wpi="http://schemas.microsoft.com/office/word/2010/wordprocessingInk" xmlns:wne="http://schemas.microsoft.com/office/word/2006/wordml" xmlns:wps="http://schemas.microsoft.com/office/word/2010/wordprocessingShape" mc:Ignorable="w14 w15 w16se w16cid wp14">
+  <w:abstractNum w:abstractNumId="0" w15:restartNumberingAfterBreak="0">
     <w:nsid w:val="147E4DEE"/>
     <w:multiLevelType w:val="hybridMultilevel"/>
     <w:tmpl w:val="D786E17E"/>
@@ -1404,7 +1378,7 @@
       </w:rPr>
     </w:lvl>
   </w:abstractNum>
-  <w:abstractNum w:abstractNumId="1">
+  <w:abstractNum w:abstractNumId="1" w15:restartNumberingAfterBreak="0">
     <w:nsid w:val="32BA56E5"/>
     <w:multiLevelType w:val="hybridMultilevel"/>
     <w:tmpl w:val="8974CF46"/>
@@ -1500,7 +1474,7 @@
 </file>
 
 <file path=word/styles.xml><?xml version="1.0" encoding="utf-8"?>
-<w:styles xmlns:mc="http://schemas.openxmlformats.org/markup-compatibility/2006" xmlns:r="http://schemas.openxmlformats.org/officeDocument/2006/relationships" xmlns:w="http://schemas.openxmlformats.org/wordprocessingml/2006/main" xmlns:w14="http://schemas.microsoft.com/office/word/2010/wordml" mc:Ignorable="w14">
+<w:styles xmlns:mc="http://schemas.openxmlformats.org/markup-compatibility/2006" xmlns:r="http://schemas.openxmlformats.org/officeDocument/2006/relationships" xmlns:w="http://schemas.openxmlformats.org/wordprocessingml/2006/main" xmlns:w14="http://schemas.microsoft.com/office/word/2010/wordml" xmlns:w15="http://schemas.microsoft.com/office/word/2012/wordml" xmlns:w16cid="http://schemas.microsoft.com/office/word/2016/wordml/cid" xmlns:w16se="http://schemas.microsoft.com/office/word/2015/wordml/symex" mc:Ignorable="w14 w15 w16se w16cid">
   <w:docDefaults>
     <w:rPrDefault>
       <w:rPr>
@@ -1516,483 +1490,382 @@
       </w:pPr>
     </w:pPrDefault>
   </w:docDefaults>
-  <w:latentStyles w:defLockedState="0" w:defUIPriority="99" w:defSemiHidden="1" w:defUnhideWhenUsed="1" w:defQFormat="0" w:count="267">
-    <w:lsdException w:name="Normal" w:semiHidden="0" w:uiPriority="0" w:unhideWhenUsed="0" w:qFormat="1"/>
-    <w:lsdException w:name="heading 1" w:semiHidden="0" w:uiPriority="9" w:unhideWhenUsed="0" w:qFormat="1"/>
-    <w:lsdException w:name="heading 2" w:uiPriority="9" w:qFormat="1"/>
-    <w:lsdException w:name="heading 3" w:uiPriority="9" w:qFormat="1"/>
-    <w:lsdException w:name="heading 4" w:uiPriority="9" w:qFormat="1"/>
-    <w:lsdException w:name="heading 5" w:uiPriority="9" w:qFormat="1"/>
-    <w:lsdException w:name="heading 6" w:uiPriority="9" w:qFormat="1"/>
-    <w:lsdException w:name="heading 7" w:uiPriority="9" w:qFormat="1"/>
-    <w:lsdException w:name="heading 8" w:uiPriority="9" w:qFormat="1"/>
-    <w:lsdException w:name="heading 9" w:uiPriority="9" w:qFormat="1"/>
-    <w:lsdException w:name="toc 1" w:uiPriority="39"/>
-    <w:lsdException w:name="toc 2" w:uiPriority="39"/>
-    <w:lsdException w:name="toc 3" w:uiPriority="39"/>
-    <w:lsdException w:name="toc 4" w:uiPriority="39"/>
-    <w:lsdException w:name="toc 5" w:uiPriority="39"/>
-    <w:lsdException w:name="toc 6" w:uiPriority="39"/>
-    <w:lsdException w:name="toc 7" w:uiPriority="39"/>
-    <w:lsdException w:name="toc 8" w:uiPriority="39"/>
-    <w:lsdException w:name="toc 9" w:uiPriority="39"/>
-    <w:lsdException w:name="caption" w:uiPriority="35" w:qFormat="1"/>
-    <w:lsdException w:name="Title" w:semiHidden="0" w:uiPriority="10" w:unhideWhenUsed="0" w:qFormat="1"/>
-    <w:lsdException w:name="Default Paragraph Font" w:uiPriority="1"/>
-    <w:lsdException w:name="Subtitle" w:semiHidden="0" w:uiPriority="11" w:unhideWhenUsed="0" w:qFormat="1"/>
-    <w:lsdException w:name="Strong" w:semiHidden="0" w:uiPriority="22" w:unhideWhenUsed="0" w:qFormat="1"/>
-    <w:lsdException w:name="Emphasis" w:semiHidden="0" w:uiPriority="20" w:unhideWhenUsed="0" w:qFormat="1"/>
-    <w:lsdException w:name="Table Grid" w:semiHidden="0" w:uiPriority="39" w:unhideWhenUsed="0"/>
-    <w:lsdException w:name="Placeholder Text" w:unhideWhenUsed="0"/>
-    <w:lsdException w:name="No Spacing" w:semiHidden="0" w:uiPriority="1" w:unhideWhenUsed="0" w:qFormat="1"/>
-    <w:lsdException w:name="Light Shading" w:semiHidden="0" w:uiPriority="60" w:unhideWhenUsed="0"/>
-    <w:lsdException w:name="Light List" w:semiHidden="0" w:uiPriority="61" w:unhideWhenUsed="0"/>
-    <w:lsdException w:name="Light Grid" w:semiHidden="0" w:uiPriority="62" w:unhideWhenUsed="0"/>
-    <w:lsdException w:name="Medium Shading 1" w:semiHidden="0" w:uiPriority="63" w:unhideWhenUsed="0"/>
-    <w:lsdException w:name="Medium Shading 2" w:semiHidden="0" w:uiPriority="64" w:unhideWhenUsed="0"/>
-    <w:lsdException w:name="Medium List 1" w:semiHidden="0" w:uiPriority="65" w:unhideWhenUsed="0"/>
-    <w:lsdException w:name="Medium List 2" w:semiHidden="0" w:uiPriority="66" w:unhideWhenUsed="0"/>
-    <w:lsdException w:name="Medium Grid 1" w:semiHidden="0" w:uiPriority="67" w:unhideWhenUsed="0"/>
-    <w:lsdException w:name="Medium Grid 2" w:semiHidden="0" w:uiPriority="68" w:unhideWhenUsed="0"/>
-    <w:lsdException w:name="Medium Grid 3" w:semiHidden="0" w:uiPriority="69" w:unhideWhenUsed="0"/>
-    <w:lsdException w:name="Dark List" w:semiHidden="0" w:uiPriority="70" w:unhideWhenUsed="0"/>
-    <w:lsdException w:name="Colorful Shading" w:semiHidden="0" w:uiPriority="71" w:unhideWhenUsed="0"/>
-    <w:lsdException w:name="Colorful List" w:semiHidden="0" w:uiPriority="72" w:unhideWhenUsed="0"/>
-    <w:lsdException w:name="Colorful Grid" w:semiHidden="0" w:uiPriority="73" w:unhideWhenUsed="0"/>
-    <w:lsdException w:name="Light Shading Accent 1" w:semiHidden="0" w:uiPriority="60" w:unhideWhenUsed="0"/>
-    <w:lsdException w:name="Light List Accent 1" w:semiHidden="0" w:uiPriority="61" w:unhideWhenUsed="0"/>
-    <w:lsdException w:name="Light Grid Accent 1" w:semiHidden="0" w:uiPriority="62" w:unhideWhenUsed="0"/>
-    <w:lsdException w:name="Medium Shading 1 Accent 1" w:semiHidden="0" w:uiPriority="63" w:unhideWhenUsed="0"/>
-    <w:lsdException w:name="Medium Shading 2 Accent 1" w:semiHidden="0" w:uiPriority="64" w:unhideWhenUsed="0"/>
-    <w:lsdException w:name="Medium List 1 Accent 1" w:semiHidden="0" w:uiPriority="65" w:unhideWhenUsed="0"/>
-    <w:lsdException w:name="Revision" w:unhideWhenUsed="0"/>
-    <w:lsdException w:name="List Paragraph" w:semiHidden="0" w:uiPriority="34" w:unhideWhenUsed="0" w:qFormat="1"/>
-    <w:lsdException w:name="Quote" w:semiHidden="0" w:uiPriority="29" w:unhideWhenUsed="0" w:qFormat="1"/>
-    <w:lsdException w:name="Intense Quote" w:semiHidden="0" w:uiPriority="30" w:unhideWhenUsed="0" w:qFormat="1"/>
-    <w:lsdException w:name="Medium List 2 Accent 1" w:semiHidden="0" w:uiPriority="66" w:unhideWhenUsed="0"/>
-    <w:lsdException w:name="Medium Grid 1 Accent 1" w:semiHidden="0" w:uiPriority="67" w:unhideWhenUsed="0"/>
-    <w:lsdException w:name="Medium Grid 2 Accent 1" w:semiHidden="0" w:uiPriority="68" w:unhideWhenUsed="0"/>
-    <w:lsdException w:name="Medium Grid 3 Accent 1" w:semiHidden="0" w:uiPriority="69" w:unhideWhenUsed="0"/>
-    <w:lsdException w:name="Dark List Accent 1" w:semiHidden="0" w:uiPriority="70" w:unhideWhenUsed="0"/>
-    <w:lsdException w:name="Colorful Shading Accent 1" w:semiHidden="0" w:uiPriority="71" w:unhideWhenUsed="0"/>
-    <w:lsdException w:name="Colorful List Accent 1" w:semiHidden="0" w:uiPriority="72" w:unhideWhenUsed="0"/>
-    <w:lsdException w:name="Colorful Grid Accent 1" w:semiHidden="0" w:uiPriority="73" w:unhideWhenUsed="0"/>
-    <w:lsdException w:name="Light Shading Accent 2" w:semiHidden="0" w:uiPriority="60" w:unhideWhenUsed="0"/>
-    <w:lsdException w:name="Light List Accent 2" w:semiHidden="0" w:uiPriority="61" w:unhideWhenUsed="0"/>
-    <w:lsdException w:name="Light Grid Accent 2" w:semiHidden="0" w:uiPriority="62" w:unhideWhenUsed="0"/>
-    <w:lsdException w:name="Medium Shading 1 Accent 2" w:semiHidden="0" w:uiPriority="63" w:unhideWhenUsed="0"/>
-    <w:lsdException w:name="Medium Shading 2 Accent 2" w:semiHidden="0" w:uiPriority="64" w:unhideWhenUsed="0"/>
-    <w:lsdException w:name="Medium List 1 Accent 2" w:semiHidden="0" w:uiPriority="65" w:unhideWhenUsed="0"/>
-    <w:lsdException w:name="Medium List 2 Accent 2" w:semiHidden="0" w:uiPriority="66" w:unhideWhenUsed="0"/>
-    <w:lsdException w:name="Medium Grid 1 Accent 2" w:semiHidden="0" w:uiPriority="67" w:unhideWhenUsed="0"/>
-    <w:lsdException w:name="Medium Grid 2 Accent 2" w:semiHidden="0" w:uiPriority="68" w:unhideWhenUsed="0"/>
-    <w:lsdException w:name="Medium Grid 3 Accent 2" w:semiHidden="0" w:uiPriority="69" w:unhideWhenUsed="0"/>
-    <w:lsdException w:name="Dark List Accent 2" w:semiHidden="0" w:uiPriority="70" w:unhideWhenUsed="0"/>
-    <w:lsdException w:name="Colorful Shading Accent 2" w:semiHidden="0" w:uiPriority="71" w:unhideWhenUsed="0"/>
-    <w:lsdException w:name="Colorful List Accent 2" w:semiHidden="0" w:uiPriority="72" w:unhideWhenUsed="0"/>
-    <w:lsdException w:name="Colorful Grid Accent 2" w:semiHidden="0" w:uiPriority="73" w:unhideWhenUsed="0"/>
-    <w:lsdException w:name="Light Shading Accent 3" w:semiHidden="0" w:uiPriority="60" w:unhideWhenUsed="0"/>
-    <w:lsdException w:name="Light List Accent 3" w:semiHidden="0" w:uiPriority="61" w:unhideWhenUsed="0"/>
-    <w:lsdException w:name="Light Grid Accent 3" w:semiHidden="0" w:uiPriority="62" w:unhideWhenUsed="0"/>
-    <w:lsdException w:name="Medium Shading 1 Accent 3" w:semiHidden="0" w:uiPriority="63" w:unhideWhenUsed="0"/>
-    <w:lsdException w:name="Medium Shading 2 Accent 3" w:semiHidden="0" w:uiPriority="64" w:unhideWhenUsed="0"/>
-    <w:lsdException w:name="Medium List 1 Accent 3" w:semiHidden="0" w:uiPriority="65" w:unhideWhenUsed="0"/>
-    <w:lsdException w:name="Medium List 2 Accent 3" w:semiHidden="0" w:uiPriority="66" w:unhideWhenUsed="0"/>
-    <w:lsdException w:name="Medium Grid 1 Accent 3" w:semiHidden="0" w:uiPriority="67" w:unhideWhenUsed="0"/>
-    <w:lsdException w:name="Medium Grid 2 Accent 3" w:semiHidden="0" w:uiPriority="68" w:unhideWhenUsed="0"/>
-    <w:lsdException w:name="Medium Grid 3 Accent 3" w:semiHidden="0" w:uiPriority="69" w:unhideWhenUsed="0"/>
-    <w:lsdException w:name="Dark List Accent 3" w:semiHidden="0" w:uiPriority="70" w:unhideWhenUsed="0"/>
-    <w:lsdException w:name="Colorful Shading Accent 3" w:semiHidden="0" w:uiPriority="71" w:unhideWhenUsed="0"/>
-    <w:lsdException w:name="Colorful List Accent 3" w:semiHidden="0" w:uiPriority="72" w:unhideWhenUsed="0"/>
-    <w:lsdException w:name="Colorful Grid Accent 3" w:semiHidden="0" w:uiPriority="73" w:unhideWhenUsed="0"/>
-    <w:lsdException w:name="Light Shading Accent 4" w:semiHidden="0" w:uiPriority="60" w:unhideWhenUsed="0"/>
-    <w:lsdException w:name="Light List Accent 4" w:semiHidden="0" w:uiPriority="61" w:unhideWhenUsed="0"/>
-    <w:lsdException w:name="Light Grid Accent 4" w:semiHidden="0" w:uiPriority="62" w:unhideWhenUsed="0"/>
-    <w:lsdException w:name="Medium Shading 1 Accent 4" w:semiHidden="0" w:uiPriority="63" w:unhideWhenUsed="0"/>
-    <w:lsdException w:name="Medium Shading 2 Accent 4" w:semiHidden="0" w:uiPriority="64" w:unhideWhenUsed="0"/>
-    <w:lsdException w:name="Medium List 1 Accent 4" w:semiHidden="0" w:uiPriority="65" w:unhideWhenUsed="0"/>
-    <w:lsdException w:name="Medium List 2 Accent 4" w:semiHidden="0" w:uiPriority="66" w:unhideWhenUsed="0"/>
-    <w:lsdException w:name="Medium Grid 1 Accent 4" w:semiHidden="0" w:uiPriority="67" w:unhideWhenUsed="0"/>
-    <w:lsdException w:name="Medium Grid 2 Accent 4" w:semiHidden="0" w:uiPriority="68" w:unhideWhenUsed="0"/>
-    <w:lsdException w:name="Medium Grid 3 Accent 4" w:semiHidden="0" w:uiPriority="69" w:unhideWhenUsed="0"/>
-    <w:lsdException w:name="Dark List Accent 4" w:semiHidden="0" w:uiPriority="70" w:unhideWhenUsed="0"/>
-    <w:lsdException w:name="Colorful Shading Accent 4" w:semiHidden="0" w:uiPriority="71" w:unhideWhenUsed="0"/>
-    <w:lsdException w:name="Colorful List Accent 4" w:semiHidden="0" w:uiPriority="72" w:unhideWhenUsed="0"/>
-    <w:lsdException w:name="Colorful Grid Accent 4" w:semiHidden="0" w:uiPriority="73" w:unhideWhenUsed="0"/>
-    <w:lsdException w:name="Light Shading Accent 5" w:semiHidden="0" w:uiPriority="60" w:unhideWhenUsed="0"/>
-    <w:lsdException w:name="Light List Accent 5" w:semiHidden="0" w:uiPriority="61" w:unhideWhenUsed="0"/>
-    <w:lsdException w:name="Light Grid Accent 5" w:semiHidden="0" w:uiPriority="62" w:unhideWhenUsed="0"/>
-    <w:lsdException w:name="Medium Shading 1 Accent 5" w:semiHidden="0" w:uiPriority="63" w:unhideWhenUsed="0"/>
-    <w:lsdException w:name="Medium Shading 2 Accent 5" w:semiHidden="0" w:uiPriority="64" w:unhideWhenUsed="0"/>
-    <w:lsdException w:name="Medium List 1 Accent 5" w:semiHidden="0" w:uiPriority="65" w:unhideWhenUsed="0"/>
-    <w:lsdException w:name="Medium List 2 Accent 5" w:semiHidden="0" w:uiPriority="66" w:unhideWhenUsed="0"/>
-    <w:lsdException w:name="Medium Grid 1 Accent 5" w:semiHidden="0" w:uiPriority="67" w:unhideWhenUsed="0"/>
-    <w:lsdException w:name="Medium Grid 2 Accent 5" w:semiHidden="0" w:uiPriority="68" w:unhideWhenUsed="0"/>
-    <w:lsdException w:name="Medium Grid 3 Accent 5" w:semiHidden="0" w:uiPriority="69" w:unhideWhenUsed="0"/>
-    <w:lsdException w:name="Dark List Accent 5" w:semiHidden="0" w:uiPriority="70" w:unhideWhenUsed="0"/>
-    <w:lsdException w:name="Colorful Shading Accent 5" w:semiHidden="0" w:uiPriority="71" w:unhideWhenUsed="0"/>
-    <w:lsdException w:name="Colorful List Accent 5" w:semiHidden="0" w:uiPriority="72" w:unhideWhenUsed="0"/>
-    <w:lsdException w:name="Colorful Grid Accent 5" w:semiHidden="0" w:uiPriority="73" w:unhideWhenUsed="0"/>
-    <w:lsdException w:name="Light Shading Accent 6" w:semiHidden="0" w:uiPriority="60" w:unhideWhenUsed="0"/>
-    <w:lsdException w:name="Light List Accent 6" w:semiHidden="0" w:uiPriority="61" w:unhideWhenUsed="0"/>
-    <w:lsdException w:name="Light Grid Accent 6" w:semiHidden="0" w:uiPriority="62" w:unhideWhenUsed="0"/>
-    <w:lsdException w:name="Medium Shading 1 Accent 6" w:semiHidden="0" w:uiPriority="63" w:unhideWhenUsed="0"/>
-    <w:lsdException w:name="Medium Shading 2 Accent 6" w:semiHidden="0" w:uiPriority="64" w:unhideWhenUsed="0"/>
-    <w:lsdException w:name="Medium List 1 Accent 6" w:semiHidden="0" w:uiPriority="65" w:unhideWhenUsed="0"/>
-    <w:lsdException w:name="Medium List 2 Accent 6" w:semiHidden="0" w:uiPriority="66" w:unhideWhenUsed="0"/>
-    <w:lsdException w:name="Medium Grid 1 Accent 6" w:semiHidden="0" w:uiPriority="67" w:unhideWhenUsed="0"/>
-    <w:lsdException w:name="Medium Grid 2 Accent 6" w:semiHidden="0" w:uiPriority="68" w:unhideWhenUsed="0"/>
-    <w:lsdException w:name="Medium Grid 3 Accent 6" w:semiHidden="0" w:uiPriority="69" w:unhideWhenUsed="0"/>
-    <w:lsdException w:name="Dark List Accent 6" w:semiHidden="0" w:uiPriority="70" w:unhideWhenUsed="0"/>
-    <w:lsdException w:name="Colorful Shading Accent 6" w:semiHidden="0" w:uiPriority="71" w:unhideWhenUsed="0"/>
-    <w:lsdException w:name="Colorful List Accent 6" w:semiHidden="0" w:uiPriority="72" w:unhideWhenUsed="0"/>
-    <w:lsdException w:name="Colorful Grid Accent 6" w:semiHidden="0" w:uiPriority="73" w:unhideWhenUsed="0"/>
-    <w:lsdException w:name="Subtle Emphasis" w:semiHidden="0" w:uiPriority="19" w:unhideWhenUsed="0" w:qFormat="1"/>
-    <w:lsdException w:name="Intense Emphasis" w:semiHidden="0" w:uiPriority="21" w:unhideWhenUsed="0" w:qFormat="1"/>
-    <w:lsdException w:name="Subtle Reference" w:semiHidden="0" w:uiPriority="31" w:unhideWhenUsed="0" w:qFormat="1"/>
-    <w:lsdException w:name="Intense Reference" w:semiHidden="0" w:uiPriority="32" w:unhideWhenUsed="0" w:qFormat="1"/>
-    <w:lsdException w:name="Book Title" w:semiHidden="0" w:uiPriority="33" w:unhideWhenUsed="0" w:qFormat="1"/>
-    <w:lsdException w:name="Bibliography" w:uiPriority="37"/>
-    <w:lsdException w:name="TOC Heading" w:uiPriority="39" w:qFormat="1"/>
-  </w:latentStyles>
-  <w:style w:type="paragraph" w:default="1" w:styleId="Normal">
-    <w:name w:val="Normal"/>
-    <w:qFormat/>
-  </w:style>
-  <w:style w:type="paragraph" w:styleId="Heading1">
-    <w:name w:val="heading 1"/>
-    <w:basedOn w:val="Normal"/>
-    <w:next w:val="Normal"/>
-    <w:link w:val="Heading1Char"/>
-    <w:uiPriority w:val="9"/>
-    <w:qFormat/>
-    <w:rsid w:val="00D34D11"/>
-    <w:pPr>
-      <w:keepNext/>
-      <w:keepLines/>
-      <w:spacing w:before="240" w:after="0"/>
-      <w:outlineLvl w:val="0"/>
-    </w:pPr>
-    <w:rPr>
-      <w:rFonts w:asciiTheme="majorHAnsi" w:eastAsiaTheme="majorEastAsia" w:hAnsiTheme="majorHAnsi" w:cstheme="majorBidi"/>
-      <w:color w:val="2F5496" w:themeColor="accent1" w:themeShade="BF"/>
-      <w:sz w:val="32"/>
-      <w:szCs w:val="32"/>
-    </w:rPr>
-  </w:style>
-  <w:style w:type="character" w:default="1" w:styleId="DefaultParagraphFont">
-    <w:name w:val="Default Paragraph Font"/>
-    <w:uiPriority w:val="1"/>
-    <w:semiHidden/>
-    <w:unhideWhenUsed/>
-  </w:style>
-  <w:style w:type="table" w:default="1" w:styleId="TableNormal">
-    <w:name w:val="Normal Table"/>
-    <w:uiPriority w:val="99"/>
-    <w:semiHidden/>
-    <w:unhideWhenUsed/>
-    <w:tblPr>
-      <w:tblInd w:w="0" w:type="dxa"/>
-      <w:tblCellMar>
-        <w:top w:w="0" w:type="dxa"/>
-        <w:left w:w="108" w:type="dxa"/>
-        <w:bottom w:w="0" w:type="dxa"/>
-        <w:right w:w="108" w:type="dxa"/>
-      </w:tblCellMar>
-    </w:tblPr>
-  </w:style>
-  <w:style w:type="numbering" w:default="1" w:styleId="NoList">
-    <w:name w:val="No List"/>
-    <w:uiPriority w:val="99"/>
-    <w:semiHidden/>
-    <w:unhideWhenUsed/>
-  </w:style>
-  <w:style w:type="paragraph" w:styleId="Title">
-    <w:name w:val="Title"/>
-    <w:basedOn w:val="Normal"/>
-    <w:next w:val="Normal"/>
-    <w:link w:val="TitleChar"/>
-    <w:uiPriority w:val="10"/>
-    <w:qFormat/>
-    <w:rsid w:val="00D34D11"/>
-    <w:pPr>
-      <w:spacing w:after="0" w:line="240" w:lineRule="auto"/>
-      <w:contextualSpacing/>
-    </w:pPr>
-    <w:rPr>
-      <w:rFonts w:asciiTheme="majorHAnsi" w:eastAsiaTheme="majorEastAsia" w:hAnsiTheme="majorHAnsi" w:cstheme="majorBidi"/>
-      <w:spacing w:val="-10"/>
-      <w:kern w:val="28"/>
-      <w:sz w:val="56"/>
-      <w:szCs w:val="56"/>
-    </w:rPr>
-  </w:style>
-  <w:style w:type="character" w:customStyle="1" w:styleId="TitleChar">
-    <w:name w:val="Title Char"/>
-    <w:basedOn w:val="DefaultParagraphFont"/>
-    <w:link w:val="Title"/>
-    <w:uiPriority w:val="10"/>
-    <w:rsid w:val="00D34D11"/>
-    <w:rPr>
-      <w:rFonts w:asciiTheme="majorHAnsi" w:eastAsiaTheme="majorEastAsia" w:hAnsiTheme="majorHAnsi" w:cstheme="majorBidi"/>
-      <w:spacing w:val="-10"/>
-      <w:kern w:val="28"/>
-      <w:sz w:val="56"/>
-      <w:szCs w:val="56"/>
-    </w:rPr>
-  </w:style>
-  <w:style w:type="paragraph" w:styleId="Subtitle">
-    <w:name w:val="Subtitle"/>
-    <w:basedOn w:val="Normal"/>
-    <w:next w:val="Normal"/>
-    <w:link w:val="SubtitleChar"/>
-    <w:uiPriority w:val="11"/>
-    <w:qFormat/>
-    <w:rsid w:val="00D34D11"/>
-    <w:pPr>
-      <w:numPr>
-        <w:ilvl w:val="1"/>
-      </w:numPr>
-    </w:pPr>
-    <w:rPr>
-      <w:rFonts w:eastAsiaTheme="minorEastAsia"/>
-      <w:color w:val="5A5A5A" w:themeColor="text1" w:themeTint="A5"/>
-      <w:spacing w:val="15"/>
-    </w:rPr>
-  </w:style>
-  <w:style w:type="character" w:customStyle="1" w:styleId="SubtitleChar">
-    <w:name w:val="Subtitle Char"/>
-    <w:basedOn w:val="DefaultParagraphFont"/>
-    <w:link w:val="Subtitle"/>
-    <w:uiPriority w:val="11"/>
-    <w:rsid w:val="00D34D11"/>
-    <w:rPr>
-      <w:rFonts w:eastAsiaTheme="minorEastAsia"/>
-      <w:color w:val="5A5A5A" w:themeColor="text1" w:themeTint="A5"/>
-      <w:spacing w:val="15"/>
-    </w:rPr>
-  </w:style>
-  <w:style w:type="character" w:customStyle="1" w:styleId="Heading1Char">
-    <w:name w:val="Heading 1 Char"/>
-    <w:basedOn w:val="DefaultParagraphFont"/>
-    <w:link w:val="Heading1"/>
-    <w:uiPriority w:val="9"/>
-    <w:rsid w:val="00D34D11"/>
-    <w:rPr>
-      <w:rFonts w:asciiTheme="majorHAnsi" w:eastAsiaTheme="majorEastAsia" w:hAnsiTheme="majorHAnsi" w:cstheme="majorBidi"/>
-      <w:color w:val="2F5496" w:themeColor="accent1" w:themeShade="BF"/>
-      <w:sz w:val="32"/>
-      <w:szCs w:val="32"/>
-    </w:rPr>
-  </w:style>
-  <w:style w:type="paragraph" w:styleId="ListParagraph">
-    <w:name w:val="List Paragraph"/>
-    <w:basedOn w:val="Normal"/>
-    <w:uiPriority w:val="34"/>
-    <w:qFormat/>
-    <w:rsid w:val="00974DEC"/>
-    <w:pPr>
-      <w:ind w:left="720"/>
-      <w:contextualSpacing/>
-    </w:pPr>
-  </w:style>
-  <w:style w:type="paragraph" w:styleId="NoSpacing">
-    <w:name w:val="No Spacing"/>
-    <w:uiPriority w:val="1"/>
-    <w:qFormat/>
-    <w:rsid w:val="00227D91"/>
-    <w:pPr>
-      <w:spacing w:after="0" w:line="240" w:lineRule="auto"/>
-    </w:pPr>
-  </w:style>
-  <w:style w:type="paragraph" w:styleId="BalloonText">
-    <w:name w:val="Balloon Text"/>
-    <w:basedOn w:val="Normal"/>
-    <w:link w:val="BalloonTextChar"/>
-    <w:uiPriority w:val="99"/>
-    <w:semiHidden/>
-    <w:unhideWhenUsed/>
-    <w:rsid w:val="00A83882"/>
-    <w:pPr>
-      <w:spacing w:after="0" w:line="240" w:lineRule="auto"/>
-    </w:pPr>
-    <w:rPr>
-      <w:rFonts w:ascii="Tahoma" w:hAnsi="Tahoma" w:cs="Tahoma"/>
-      <w:sz w:val="16"/>
-      <w:szCs w:val="16"/>
-    </w:rPr>
-  </w:style>
-  <w:style w:type="character" w:customStyle="1" w:styleId="BalloonTextChar">
-    <w:name w:val="Balloon Text Char"/>
-    <w:basedOn w:val="DefaultParagraphFont"/>
-    <w:link w:val="BalloonText"/>
-    <w:uiPriority w:val="99"/>
-    <w:semiHidden/>
-    <w:rsid w:val="00A83882"/>
-    <w:rPr>
-      <w:rFonts w:ascii="Tahoma" w:hAnsi="Tahoma" w:cs="Tahoma"/>
-      <w:sz w:val="16"/>
-      <w:szCs w:val="16"/>
-    </w:rPr>
-  </w:style>
-</w:styles>
-</file>
-
-<file path=word/stylesWithEffects.xml><?xml version="1.0" encoding="utf-8"?>
-<w:styles xmlns:wpc="http://schemas.microsoft.com/office/word/2010/wordprocessingCanvas" xmlns:mc="http://schemas.openxmlformats.org/markup-compatibility/2006" xmlns:o="urn:schemas-microsoft-com:office:office" xmlns:r="http://schemas.openxmlformats.org/officeDocument/2006/relationships" xmlns:m="http://schemas.openxmlformats.org/officeDocument/2006/math" xmlns:v="urn:schemas-microsoft-com:vml" xmlns:wp14="http://schemas.microsoft.com/office/word/2010/wordprocessingDrawing" xmlns:wp="http://schemas.openxmlformats.org/drawingml/2006/wordprocessingDrawing" xmlns:w10="urn:schemas-microsoft-com:office:word" xmlns:w="http://schemas.openxmlformats.org/wordprocessingml/2006/main" xmlns:w14="http://schemas.microsoft.com/office/word/2010/wordml" xmlns:wpg="http://schemas.microsoft.com/office/word/2010/wordprocessingGroup" xmlns:wpi="http://schemas.microsoft.com/office/word/2010/wordprocessingInk" xmlns:wne="http://schemas.microsoft.com/office/word/2006/wordml" xmlns:wps="http://schemas.microsoft.com/office/word/2010/wordprocessingShape" mc:Ignorable="w14 wp14">
-  <w:docDefaults>
-    <w:rPrDefault>
-      <w:rPr>
-        <w:rFonts w:asciiTheme="minorHAnsi" w:eastAsiaTheme="minorHAnsi" w:hAnsiTheme="minorHAnsi" w:cstheme="minorBidi"/>
-        <w:sz w:val="22"/>
-        <w:szCs w:val="22"/>
-        <w:lang w:val="en-GB" w:eastAsia="en-US" w:bidi="ar-SA"/>
-      </w:rPr>
-    </w:rPrDefault>
-    <w:pPrDefault>
-      <w:pPr>
-        <w:spacing w:after="160" w:line="259" w:lineRule="auto"/>
-      </w:pPr>
-    </w:pPrDefault>
-  </w:docDefaults>
-  <w:latentStyles w:defLockedState="0" w:defUIPriority="99" w:defSemiHidden="1" w:defUnhideWhenUsed="1" w:defQFormat="0" w:count="267">
-    <w:lsdException w:name="Normal" w:semiHidden="0" w:uiPriority="0" w:unhideWhenUsed="0" w:qFormat="1"/>
-    <w:lsdException w:name="heading 1" w:semiHidden="0" w:uiPriority="9" w:unhideWhenUsed="0" w:qFormat="1"/>
-    <w:lsdException w:name="heading 2" w:uiPriority="9" w:qFormat="1"/>
-    <w:lsdException w:name="heading 3" w:uiPriority="9" w:qFormat="1"/>
-    <w:lsdException w:name="heading 4" w:uiPriority="9" w:qFormat="1"/>
-    <w:lsdException w:name="heading 5" w:uiPriority="9" w:qFormat="1"/>
-    <w:lsdException w:name="heading 6" w:uiPriority="9" w:qFormat="1"/>
-    <w:lsdException w:name="heading 7" w:uiPriority="9" w:qFormat="1"/>
-    <w:lsdException w:name="heading 8" w:uiPriority="9" w:qFormat="1"/>
-    <w:lsdException w:name="heading 9" w:uiPriority="9" w:qFormat="1"/>
-    <w:lsdException w:name="toc 1" w:uiPriority="39"/>
-    <w:lsdException w:name="toc 2" w:uiPriority="39"/>
-    <w:lsdException w:name="toc 3" w:uiPriority="39"/>
-    <w:lsdException w:name="toc 4" w:uiPriority="39"/>
-    <w:lsdException w:name="toc 5" w:uiPriority="39"/>
-    <w:lsdException w:name="toc 6" w:uiPriority="39"/>
-    <w:lsdException w:name="toc 7" w:uiPriority="39"/>
-    <w:lsdException w:name="toc 8" w:uiPriority="39"/>
-    <w:lsdException w:name="toc 9" w:uiPriority="39"/>
-    <w:lsdException w:name="caption" w:uiPriority="35" w:qFormat="1"/>
-    <w:lsdException w:name="Title" w:semiHidden="0" w:uiPriority="10" w:unhideWhenUsed="0" w:qFormat="1"/>
-    <w:lsdException w:name="Default Paragraph Font" w:uiPriority="1"/>
-    <w:lsdException w:name="Subtitle" w:semiHidden="0" w:uiPriority="11" w:unhideWhenUsed="0" w:qFormat="1"/>
-    <w:lsdException w:name="Strong" w:semiHidden="0" w:uiPriority="22" w:unhideWhenUsed="0" w:qFormat="1"/>
-    <w:lsdException w:name="Emphasis" w:semiHidden="0" w:uiPriority="20" w:unhideWhenUsed="0" w:qFormat="1"/>
-    <w:lsdException w:name="Table Grid" w:semiHidden="0" w:uiPriority="39" w:unhideWhenUsed="0"/>
-    <w:lsdException w:name="Placeholder Text" w:unhideWhenUsed="0"/>
-    <w:lsdException w:name="No Spacing" w:semiHidden="0" w:uiPriority="1" w:unhideWhenUsed="0" w:qFormat="1"/>
-    <w:lsdException w:name="Light Shading" w:semiHidden="0" w:uiPriority="60" w:unhideWhenUsed="0"/>
-    <w:lsdException w:name="Light List" w:semiHidden="0" w:uiPriority="61" w:unhideWhenUsed="0"/>
-    <w:lsdException w:name="Light Grid" w:semiHidden="0" w:uiPriority="62" w:unhideWhenUsed="0"/>
-    <w:lsdException w:name="Medium Shading 1" w:semiHidden="0" w:uiPriority="63" w:unhideWhenUsed="0"/>
-    <w:lsdException w:name="Medium Shading 2" w:semiHidden="0" w:uiPriority="64" w:unhideWhenUsed="0"/>
-    <w:lsdException w:name="Medium List 1" w:semiHidden="0" w:uiPriority="65" w:unhideWhenUsed="0"/>
-    <w:lsdException w:name="Medium List 2" w:semiHidden="0" w:uiPriority="66" w:unhideWhenUsed="0"/>
-    <w:lsdException w:name="Medium Grid 1" w:semiHidden="0" w:uiPriority="67" w:unhideWhenUsed="0"/>
-    <w:lsdException w:name="Medium Grid 2" w:semiHidden="0" w:uiPriority="68" w:unhideWhenUsed="0"/>
-    <w:lsdException w:name="Medium Grid 3" w:semiHidden="0" w:uiPriority="69" w:unhideWhenUsed="0"/>
-    <w:lsdException w:name="Dark List" w:semiHidden="0" w:uiPriority="70" w:unhideWhenUsed="0"/>
-    <w:lsdException w:name="Colorful Shading" w:semiHidden="0" w:uiPriority="71" w:unhideWhenUsed="0"/>
-    <w:lsdException w:name="Colorful List" w:semiHidden="0" w:uiPriority="72" w:unhideWhenUsed="0"/>
-    <w:lsdException w:name="Colorful Grid" w:semiHidden="0" w:uiPriority="73" w:unhideWhenUsed="0"/>
-    <w:lsdException w:name="Light Shading Accent 1" w:semiHidden="0" w:uiPriority="60" w:unhideWhenUsed="0"/>
-    <w:lsdException w:name="Light List Accent 1" w:semiHidden="0" w:uiPriority="61" w:unhideWhenUsed="0"/>
-    <w:lsdException w:name="Light Grid Accent 1" w:semiHidden="0" w:uiPriority="62" w:unhideWhenUsed="0"/>
-    <w:lsdException w:name="Medium Shading 1 Accent 1" w:semiHidden="0" w:uiPriority="63" w:unhideWhenUsed="0"/>
-    <w:lsdException w:name="Medium Shading 2 Accent 1" w:semiHidden="0" w:uiPriority="64" w:unhideWhenUsed="0"/>
-    <w:lsdException w:name="Medium List 1 Accent 1" w:semiHidden="0" w:uiPriority="65" w:unhideWhenUsed="0"/>
-    <w:lsdException w:name="Revision" w:unhideWhenUsed="0"/>
-    <w:lsdException w:name="List Paragraph" w:semiHidden="0" w:uiPriority="34" w:unhideWhenUsed="0" w:qFormat="1"/>
-    <w:lsdException w:name="Quote" w:semiHidden="0" w:uiPriority="29" w:unhideWhenUsed="0" w:qFormat="1"/>
-    <w:lsdException w:name="Intense Quote" w:semiHidden="0" w:uiPriority="30" w:unhideWhenUsed="0" w:qFormat="1"/>
-    <w:lsdException w:name="Medium List 2 Accent 1" w:semiHidden="0" w:uiPriority="66" w:unhideWhenUsed="0"/>
-    <w:lsdException w:name="Medium Grid 1 Accent 1" w:semiHidden="0" w:uiPriority="67" w:unhideWhenUsed="0"/>
-    <w:lsdException w:name="Medium Grid 2 Accent 1" w:semiHidden="0" w:uiPriority="68" w:unhideWhenUsed="0"/>
-    <w:lsdException w:name="Medium Grid 3 Accent 1" w:semiHidden="0" w:uiPriority="69" w:unhideWhenUsed="0"/>
-    <w:lsdException w:name="Dark List Accent 1" w:semiHidden="0" w:uiPriority="70" w:unhideWhenUsed="0"/>
-    <w:lsdException w:name="Colorful Shading Accent 1" w:semiHidden="0" w:uiPriority="71" w:unhideWhenUsed="0"/>
-    <w:lsdException w:name="Colorful List Accent 1" w:semiHidden="0" w:uiPriority="72" w:unhideWhenUsed="0"/>
-    <w:lsdException w:name="Colorful Grid Accent 1" w:semiHidden="0" w:uiPriority="73" w:unhideWhenUsed="0"/>
-    <w:lsdException w:name="Light Shading Accent 2" w:semiHidden="0" w:uiPriority="60" w:unhideWhenUsed="0"/>
-    <w:lsdException w:name="Light List Accent 2" w:semiHidden="0" w:uiPriority="61" w:unhideWhenUsed="0"/>
-    <w:lsdException w:name="Light Grid Accent 2" w:semiHidden="0" w:uiPriority="62" w:unhideWhenUsed="0"/>
-    <w:lsdException w:name="Medium Shading 1 Accent 2" w:semiHidden="0" w:uiPriority="63" w:unhideWhenUsed="0"/>
-    <w:lsdException w:name="Medium Shading 2 Accent 2" w:semiHidden="0" w:uiPriority="64" w:unhideWhenUsed="0"/>
-    <w:lsdException w:name="Medium List 1 Accent 2" w:semiHidden="0" w:uiPriority="65" w:unhideWhenUsed="0"/>
-    <w:lsdException w:name="Medium List 2 Accent 2" w:semiHidden="0" w:uiPriority="66" w:unhideWhenUsed="0"/>
-    <w:lsdException w:name="Medium Grid 1 Accent 2" w:semiHidden="0" w:uiPriority="67" w:unhideWhenUsed="0"/>
-    <w:lsdException w:name="Medium Grid 2 Accent 2" w:semiHidden="0" w:uiPriority="68" w:unhideWhenUsed="0"/>
-    <w:lsdException w:name="Medium Grid 3 Accent 2" w:semiHidden="0" w:uiPriority="69" w:unhideWhenUsed="0"/>
-    <w:lsdException w:name="Dark List Accent 2" w:semiHidden="0" w:uiPriority="70" w:unhideWhenUsed="0"/>
-    <w:lsdException w:name="Colorful Shading Accent 2" w:semiHidden="0" w:uiPriority="71" w:unhideWhenUsed="0"/>
-    <w:lsdException w:name="Colorful List Accent 2" w:semiHidden="0" w:uiPriority="72" w:unhideWhenUsed="0"/>
-    <w:lsdException w:name="Colorful Grid Accent 2" w:semiHidden="0" w:uiPriority="73" w:unhideWhenUsed="0"/>
-    <w:lsdException w:name="Light Shading Accent 3" w:semiHidden="0" w:uiPriority="60" w:unhideWhenUsed="0"/>
-    <w:lsdException w:name="Light List Accent 3" w:semiHidden="0" w:uiPriority="61" w:unhideWhenUsed="0"/>
-    <w:lsdException w:name="Light Grid Accent 3" w:semiHidden="0" w:uiPriority="62" w:unhideWhenUsed="0"/>
-    <w:lsdException w:name="Medium Shading 1 Accent 3" w:semiHidden="0" w:uiPriority="63" w:unhideWhenUsed="0"/>
-    <w:lsdException w:name="Medium Shading 2 Accent 3" w:semiHidden="0" w:uiPriority="64" w:unhideWhenUsed="0"/>
-    <w:lsdException w:name="Medium List 1 Accent 3" w:semiHidden="0" w:uiPriority="65" w:unhideWhenUsed="0"/>
-    <w:lsdException w:name="Medium List 2 Accent 3" w:semiHidden="0" w:uiPriority="66" w:unhideWhenUsed="0"/>
-    <w:lsdException w:name="Medium Grid 1 Accent 3" w:semiHidden="0" w:uiPriority="67" w:unhideWhenUsed="0"/>
-    <w:lsdException w:name="Medium Grid 2 Accent 3" w:semiHidden="0" w:uiPriority="68" w:unhideWhenUsed="0"/>
-    <w:lsdException w:name="Medium Grid 3 Accent 3" w:semiHidden="0" w:uiPriority="69" w:unhideWhenUsed="0"/>
-    <w:lsdException w:name="Dark List Accent 3" w:semiHidden="0" w:uiPriority="70" w:unhideWhenUsed="0"/>
-    <w:lsdException w:name="Colorful Shading Accent 3" w:semiHidden="0" w:uiPriority="71" w:unhideWhenUsed="0"/>
-    <w:lsdException w:name="Colorful List Accent 3" w:semiHidden="0" w:uiPriority="72" w:unhideWhenUsed="0"/>
-    <w:lsdException w:name="Colorful Grid Accent 3" w:semiHidden="0" w:uiPriority="73" w:unhideWhenUsed="0"/>
-    <w:lsdException w:name="Light Shading Accent 4" w:semiHidden="0" w:uiPriority="60" w:unhideWhenUsed="0"/>
-    <w:lsdException w:name="Light List Accent 4" w:semiHidden="0" w:uiPriority="61" w:unhideWhenUsed="0"/>
-    <w:lsdException w:name="Light Grid Accent 4" w:semiHidden="0" w:uiPriority="62" w:unhideWhenUsed="0"/>
-    <w:lsdException w:name="Medium Shading 1 Accent 4" w:semiHidden="0" w:uiPriority="63" w:unhideWhenUsed="0"/>
-    <w:lsdException w:name="Medium Shading 2 Accent 4" w:semiHidden="0" w:uiPriority="64" w:unhideWhenUsed="0"/>
-    <w:lsdException w:name="Medium List 1 Accent 4" w:semiHidden="0" w:uiPriority="65" w:unhideWhenUsed="0"/>
-    <w:lsdException w:name="Medium List 2 Accent 4" w:semiHidden="0" w:uiPriority="66" w:unhideWhenUsed="0"/>
-    <w:lsdException w:name="Medium Grid 1 Accent 4" w:semiHidden="0" w:uiPriority="67" w:unhideWhenUsed="0"/>
-    <w:lsdException w:name="Medium Grid 2 Accent 4" w:semiHidden="0" w:uiPriority="68" w:unhideWhenUsed="0"/>
-    <w:lsdException w:name="Medium Grid 3 Accent 4" w:semiHidden="0" w:uiPriority="69" w:unhideWhenUsed="0"/>
-    <w:lsdException w:name="Dark List Accent 4" w:semiHidden="0" w:uiPriority="70" w:unhideWhenUsed="0"/>
-    <w:lsdException w:name="Colorful Shading Accent 4" w:semiHidden="0" w:uiPriority="71" w:unhideWhenUsed="0"/>
-    <w:lsdException w:name="Colorful List Accent 4" w:semiHidden="0" w:uiPriority="72" w:unhideWhenUsed="0"/>
-    <w:lsdException w:name="Colorful Grid Accent 4" w:semiHidden="0" w:uiPriority="73" w:unhideWhenUsed="0"/>
-    <w:lsdException w:name="Light Shading Accent 5" w:semiHidden="0" w:uiPriority="60" w:unhideWhenUsed="0"/>
-    <w:lsdException w:name="Light List Accent 5" w:semiHidden="0" w:uiPriority="61" w:unhideWhenUsed="0"/>
-    <w:lsdException w:name="Light Grid Accent 5" w:semiHidden="0" w:uiPriority="62" w:unhideWhenUsed="0"/>
-    <w:lsdException w:name="Medium Shading 1 Accent 5" w:semiHidden="0" w:uiPriority="63" w:unhideWhenUsed="0"/>
-    <w:lsdException w:name="Medium Shading 2 Accent 5" w:semiHidden="0" w:uiPriority="64" w:unhideWhenUsed="0"/>
-    <w:lsdException w:name="Medium List 1 Accent 5" w:semiHidden="0" w:uiPriority="65" w:unhideWhenUsed="0"/>
-    <w:lsdException w:name="Medium List 2 Accent 5" w:semiHidden="0" w:uiPriority="66" w:unhideWhenUsed="0"/>
-    <w:lsdException w:name="Medium Grid 1 Accent 5" w:semiHidden="0" w:uiPriority="67" w:unhideWhenUsed="0"/>
-    <w:lsdException w:name="Medium Grid 2 Accent 5" w:semiHidden="0" w:uiPriority="68" w:unhideWhenUsed="0"/>
-    <w:lsdException w:name="Medium Grid 3 Accent 5" w:semiHidden="0" w:uiPriority="69" w:unhideWhenUsed="0"/>
-    <w:lsdException w:name="Dark List Accent 5" w:semiHidden="0" w:uiPriority="70" w:unhideWhenUsed="0"/>
-    <w:lsdException w:name="Colorful Shading Accent 5" w:semiHidden="0" w:uiPriority="71" w:unhideWhenUsed="0"/>
-    <w:lsdException w:name="Colorful List Accent 5" w:semiHidden="0" w:uiPriority="72" w:unhideWhenUsed="0"/>
-    <w:lsdException w:name="Colorful Grid Accent 5" w:semiHidden="0" w:uiPriority="73" w:unhideWhenUsed="0"/>
-    <w:lsdException w:name="Light Shading Accent 6" w:semiHidden="0" w:uiPriority="60" w:unhideWhenUsed="0"/>
-    <w:lsdException w:name="Light List Accent 6" w:semiHidden="0" w:uiPriority="61" w:unhideWhenUsed="0"/>
-    <w:lsdException w:name="Light Grid Accent 6" w:semiHidden="0" w:uiPriority="62" w:unhideWhenUsed="0"/>
-    <w:lsdException w:name="Medium Shading 1 Accent 6" w:semiHidden="0" w:uiPriority="63" w:unhideWhenUsed="0"/>
-    <w:lsdException w:name="Medium Shading 2 Accent 6" w:semiHidden="0" w:uiPriority="64" w:unhideWhenUsed="0"/>
-    <w:lsdException w:name="Medium List 1 Accent 6" w:semiHidden="0" w:uiPriority="65" w:unhideWhenUsed="0"/>
-    <w:lsdException w:name="Medium List 2 Accent 6" w:semiHidden="0" w:uiPriority="66" w:unhideWhenUsed="0"/>
-    <w:lsdException w:name="Medium Grid 1 Accent 6" w:semiHidden="0" w:uiPriority="67" w:unhideWhenUsed="0"/>
-    <w:lsdException w:name="Medium Grid 2 Accent 6" w:semiHidden="0" w:uiPriority="68" w:unhideWhenUsed="0"/>
-    <w:lsdException w:name="Medium Grid 3 Accent 6" w:semiHidden="0" w:uiPriority="69" w:unhideWhenUsed="0"/>
-    <w:lsdException w:name="Dark List Accent 6" w:semiHidden="0" w:uiPriority="70" w:unhideWhenUsed="0"/>
-    <w:lsdException w:name="Colorful Shading Accent 6" w:semiHidden="0" w:uiPriority="71" w:unhideWhenUsed="0"/>
-    <w:lsdException w:name="Colorful List Accent 6" w:semiHidden="0" w:uiPriority="72" w:unhideWhenUsed="0"/>
-    <w:lsdException w:name="Colorful Grid Accent 6" w:semiHidden="0" w:uiPriority="73" w:unhideWhenUsed="0"/>
-    <w:lsdException w:name="Subtle Emphasis" w:semiHidden="0" w:uiPriority="19" w:unhideWhenUsed="0" w:qFormat="1"/>
-    <w:lsdException w:name="Intense Emphasis" w:semiHidden="0" w:uiPriority="21" w:unhideWhenUsed="0" w:qFormat="1"/>
-    <w:lsdException w:name="Subtle Reference" w:semiHidden="0" w:uiPriority="31" w:unhideWhenUsed="0" w:qFormat="1"/>
-    <w:lsdException w:name="Intense Reference" w:semiHidden="0" w:uiPriority="32" w:unhideWhenUsed="0" w:qFormat="1"/>
-    <w:lsdException w:name="Book Title" w:semiHidden="0" w:uiPriority="33" w:unhideWhenUsed="0" w:qFormat="1"/>
-    <w:lsdException w:name="Bibliography" w:uiPriority="37"/>
-    <w:lsdException w:name="TOC Heading" w:uiPriority="39" w:qFormat="1"/>
+  <w:latentStyles w:defLockedState="0" w:defUIPriority="99" w:defSemiHidden="0" w:defUnhideWhenUsed="0" w:defQFormat="0" w:count="375">
+    <w:lsdException w:name="Normal" w:uiPriority="0" w:qFormat="1"/>
+    <w:lsdException w:name="heading 1" w:uiPriority="9" w:qFormat="1"/>
+    <w:lsdException w:name="heading 2" w:semiHidden="1" w:uiPriority="9" w:unhideWhenUsed="1" w:qFormat="1"/>
+    <w:lsdException w:name="heading 3" w:semiHidden="1" w:uiPriority="9" w:unhideWhenUsed="1" w:qFormat="1"/>
+    <w:lsdException w:name="heading 4" w:semiHidden="1" w:uiPriority="9" w:unhideWhenUsed="1" w:qFormat="1"/>
+    <w:lsdException w:name="heading 5" w:semiHidden="1" w:uiPriority="9" w:unhideWhenUsed="1" w:qFormat="1"/>
+    <w:lsdException w:name="heading 6" w:semiHidden="1" w:uiPriority="9" w:unhideWhenUsed="1" w:qFormat="1"/>
+    <w:lsdException w:name="heading 7" w:semiHidden="1" w:uiPriority="9" w:unhideWhenUsed="1" w:qFormat="1"/>
+    <w:lsdException w:name="heading 8" w:semiHidden="1" w:uiPriority="9" w:unhideWhenUsed="1" w:qFormat="1"/>
+    <w:lsdException w:name="heading 9" w:semiHidden="1" w:uiPriority="9" w:unhideWhenUsed="1" w:qFormat="1"/>
+    <w:lsdException w:name="index 1" w:semiHidden="1" w:unhideWhenUsed="1"/>
+    <w:lsdException w:name="index 2" w:semiHidden="1" w:unhideWhenUsed="1"/>
+    <w:lsdException w:name="index 3" w:semiHidden="1" w:unhideWhenUsed="1"/>
+    <w:lsdException w:name="index 4" w:semiHidden="1" w:unhideWhenUsed="1"/>
+    <w:lsdException w:name="index 5" w:semiHidden="1" w:unhideWhenUsed="1"/>
+    <w:lsdException w:name="index 6" w:semiHidden="1" w:unhideWhenUsed="1"/>
+    <w:lsdException w:name="index 7" w:semiHidden="1" w:unhideWhenUsed="1"/>
+    <w:lsdException w:name="index 8" w:semiHidden="1" w:unhideWhenUsed="1"/>
+    <w:lsdException w:name="index 9" w:semiHidden="1" w:unhideWhenUsed="1"/>
+    <w:lsdException w:name="toc 1" w:semiHidden="1" w:uiPriority="39" w:unhideWhenUsed="1"/>
+    <w:lsdException w:name="toc 2" w:semiHidden="1" w:uiPriority="39" w:unhideWhenUsed="1"/>
+    <w:lsdException w:name="toc 3" w:semiHidden="1" w:uiPriority="39" w:unhideWhenUsed="1"/>
+    <w:lsdException w:name="toc 4" w:semiHidden="1" w:uiPriority="39" w:unhideWhenUsed="1"/>
+    <w:lsdException w:name="toc 5" w:semiHidden="1" w:uiPriority="39" w:unhideWhenUsed="1"/>
+    <w:lsdException w:name="toc 6" w:semiHidden="1" w:uiPriority="39" w:unhideWhenUsed="1"/>
+    <w:lsdException w:name="toc 7" w:semiHidden="1" w:uiPriority="39" w:unhideWhenUsed="1"/>
+    <w:lsdException w:name="toc 8" w:semiHidden="1" w:uiPriority="39" w:unhideWhenUsed="1"/>
+    <w:lsdException w:name="toc 9" w:semiHidden="1" w:uiPriority="39" w:unhideWhenUsed="1"/>
+    <w:lsdException w:name="Normal Indent" w:semiHidden="1" w:unhideWhenUsed="1"/>
+    <w:lsdException w:name="footnote text" w:semiHidden="1" w:unhideWhenUsed="1"/>
+    <w:lsdException w:name="annotation text" w:semiHidden="1" w:unhideWhenUsed="1"/>
+    <w:lsdException w:name="header" w:semiHidden="1" w:unhideWhenUsed="1"/>
+    <w:lsdException w:name="footer" w:semiHidden="1" w:unhideWhenUsed="1"/>
+    <w:lsdException w:name="index heading" w:semiHidden="1" w:unhideWhenUsed="1"/>
+    <w:lsdException w:name="caption" w:semiHidden="1" w:uiPriority="35" w:unhideWhenUsed="1" w:qFormat="1"/>
+    <w:lsdException w:name="table of figures" w:semiHidden="1" w:unhideWhenUsed="1"/>
+    <w:lsdException w:name="envelope address" w:semiHidden="1" w:unhideWhenUsed="1"/>
+    <w:lsdException w:name="envelope return" w:semiHidden="1" w:unhideWhenUsed="1"/>
+    <w:lsdException w:name="footnote reference" w:semiHidden="1" w:unhideWhenUsed="1"/>
+    <w:lsdException w:name="annotation reference" w:semiHidden="1" w:unhideWhenUsed="1"/>
+    <w:lsdException w:name="line number" w:semiHidden="1" w:unhideWhenUsed="1"/>
+    <w:lsdException w:name="page number" w:semiHidden="1" w:unhideWhenUsed="1"/>
+    <w:lsdException w:name="endnote reference" w:semiHidden="1" w:unhideWhenUsed="1"/>
+    <w:lsdException w:name="endnote text" w:semiHidden="1" w:unhideWhenUsed="1"/>
+    <w:lsdException w:name="table of authorities" w:semiHidden="1" w:unhideWhenUsed="1"/>
+    <w:lsdException w:name="macro" w:semiHidden="1" w:unhideWhenUsed="1"/>
+    <w:lsdException w:name="toa heading" w:semiHidden="1" w:unhideWhenUsed="1"/>
+    <w:lsdException w:name="List" w:semiHidden="1" w:unhideWhenUsed="1"/>
+    <w:lsdException w:name="List Bullet" w:semiHidden="1" w:unhideWhenUsed="1"/>
+    <w:lsdException w:name="List Number" w:semiHidden="1" w:unhideWhenUsed="1"/>
+    <w:lsdException w:name="List 2" w:semiHidden="1" w:unhideWhenUsed="1"/>
+    <w:lsdException w:name="List 3" w:semiHidden="1" w:unhideWhenUsed="1"/>
+    <w:lsdException w:name="List 4" w:semiHidden="1" w:unhideWhenUsed="1"/>
+    <w:lsdException w:name="List 5" w:semiHidden="1" w:unhideWhenUsed="1"/>
+    <w:lsdException w:name="List Bullet 2" w:semiHidden="1" w:unhideWhenUsed="1"/>
+    <w:lsdException w:name="List Bullet 3" w:semiHidden="1" w:unhideWhenUsed="1"/>
+    <w:lsdException w:name="List Bullet 4" w:semiHidden="1" w:unhideWhenUsed="1"/>
+    <w:lsdException w:name="List Bullet 5" w:semiHidden="1" w:unhideWhenUsed="1"/>
+    <w:lsdException w:name="List Number 2" w:semiHidden="1" w:unhideWhenUsed="1"/>
+    <w:lsdException w:name="List Number 3" w:semiHidden="1" w:unhideWhenUsed="1"/>
+    <w:lsdException w:name="List Number 4" w:semiHidden="1" w:unhideWhenUsed="1"/>
+    <w:lsdException w:name="List Number 5" w:semiHidden="1" w:unhideWhenUsed="1"/>
+    <w:lsdException w:name="Title" w:uiPriority="10" w:qFormat="1"/>
+    <w:lsdException w:name="Closing" w:semiHidden="1" w:unhideWhenUsed="1"/>
+    <w:lsdException w:name="Signature" w:semiHidden="1" w:unhideWhenUsed="1"/>
+    <w:lsdException w:name="Default Paragraph Font" w:semiHidden="1" w:uiPriority="1" w:unhideWhenUsed="1"/>
+    <w:lsdException w:name="Body Text" w:semiHidden="1" w:unhideWhenUsed="1"/>
+    <w:lsdException w:name="Body Text Indent" w:semiHidden="1" w:unhideWhenUsed="1"/>
+    <w:lsdException w:name="List Continue" w:semiHidden="1" w:unhideWhenUsed="1"/>
+    <w:lsdException w:name="List Continue 2" w:semiHidden="1" w:unhideWhenUsed="1"/>
+    <w:lsdException w:name="List Continue 3" w:semiHidden="1" w:unhideWhenUsed="1"/>
+    <w:lsdException w:name="List Continue 4" w:semiHidden="1" w:unhideWhenUsed="1"/>
+    <w:lsdException w:name="List Continue 5" w:semiHidden="1" w:unhideWhenUsed="1"/>
+    <w:lsdException w:name="Message Header" w:semiHidden="1" w:unhideWhenUsed="1"/>
+    <w:lsdException w:name="Subtitle" w:uiPriority="11" w:qFormat="1"/>
+    <w:lsdException w:name="Salutation" w:semiHidden="1" w:unhideWhenUsed="1"/>
+    <w:lsdException w:name="Date" w:semiHidden="1" w:unhideWhenUsed="1"/>
+    <w:lsdException w:name="Body Text First Indent" w:semiHidden="1" w:unhideWhenUsed="1"/>
+    <w:lsdException w:name="Body Text First Indent 2" w:semiHidden="1" w:unhideWhenUsed="1"/>
+    <w:lsdException w:name="Note Heading" w:semiHidden="1" w:unhideWhenUsed="1"/>
+    <w:lsdException w:name="Body Text 2" w:semiHidden="1" w:unhideWhenUsed="1"/>
+    <w:lsdException w:name="Body Text 3" w:semiHidden="1" w:unhideWhenUsed="1"/>
+    <w:lsdException w:name="Body Text Indent 2" w:semiHidden="1" w:unhideWhenUsed="1"/>
+    <w:lsdException w:name="Body Text Indent 3" w:semiHidden="1" w:unhideWhenUsed="1"/>
+    <w:lsdException w:name="Block Text" w:semiHidden="1" w:unhideWhenUsed="1"/>
+    <w:lsdException w:name="Hyperlink" w:semiHidden="1" w:unhideWhenUsed="1"/>
+    <w:lsdException w:name="FollowedHyperlink" w:semiHidden="1" w:unhideWhenUsed="1"/>
+    <w:lsdException w:name="Strong" w:uiPriority="22" w:qFormat="1"/>
+    <w:lsdException w:name="Emphasis" w:uiPriority="20" w:qFormat="1"/>
+    <w:lsdException w:name="Document Map" w:semiHidden="1" w:unhideWhenUsed="1"/>
+    <w:lsdException w:name="Plain Text" w:semiHidden="1" w:unhideWhenUsed="1"/>
+    <w:lsdException w:name="E-mail Signature" w:semiHidden="1" w:unhideWhenUsed="1"/>
+    <w:lsdException w:name="HTML Top of Form" w:semiHidden="1" w:unhideWhenUsed="1"/>
+    <w:lsdException w:name="HTML Bottom of Form" w:semiHidden="1" w:unhideWhenUsed="1"/>
+    <w:lsdException w:name="Normal (Web)" w:semiHidden="1" w:unhideWhenUsed="1"/>
+    <w:lsdException w:name="HTML Acronym" w:semiHidden="1" w:unhideWhenUsed="1"/>
+    <w:lsdException w:name="HTML Address" w:semiHidden="1" w:unhideWhenUsed="1"/>
+    <w:lsdException w:name="HTML Cite" w:semiHidden="1" w:unhideWhenUsed="1"/>
+    <w:lsdException w:name="HTML Code" w:semiHidden="1" w:unhideWhenUsed="1"/>
+    <w:lsdException w:name="HTML Definition" w:semiHidden="1" w:unhideWhenUsed="1"/>
+    <w:lsdException w:name="HTML Keyboard" w:semiHidden="1" w:unhideWhenUsed="1"/>
+    <w:lsdException w:name="HTML Preformatted" w:semiHidden="1" w:unhideWhenUsed="1"/>
+    <w:lsdException w:name="HTML Sample" w:semiHidden="1" w:unhideWhenUsed="1"/>
+    <w:lsdException w:name="HTML Typewriter" w:semiHidden="1" w:unhideWhenUsed="1"/>
+    <w:lsdException w:name="HTML Variable" w:semiHidden="1" w:unhideWhenUsed="1"/>
+    <w:lsdException w:name="Normal Table" w:semiHidden="1" w:unhideWhenUsed="1"/>
+    <w:lsdException w:name="annotation subject" w:semiHidden="1" w:unhideWhenUsed="1"/>
+    <w:lsdException w:name="No List" w:semiHidden="1" w:unhideWhenUsed="1"/>
+    <w:lsdException w:name="Outline List 1" w:semiHidden="1" w:unhideWhenUsed="1"/>
+    <w:lsdException w:name="Outline List 2" w:semiHidden="1" w:unhideWhenUsed="1"/>
+    <w:lsdException w:name="Outline List 3" w:semiHidden="1" w:unhideWhenUsed="1"/>
+    <w:lsdException w:name="Table Simple 1" w:semiHidden="1" w:unhideWhenUsed="1"/>
+    <w:lsdException w:name="Table Simple 2" w:semiHidden="1" w:unhideWhenUsed="1"/>
+    <w:lsdException w:name="Table Simple 3" w:semiHidden="1" w:unhideWhenUsed="1"/>
+    <w:lsdException w:name="Table Classic 1" w:semiHidden="1" w:unhideWhenUsed="1"/>
+    <w:lsdException w:name="Table Classic 2" w:semiHidden="1" w:unhideWhenUsed="1"/>
+    <w:lsdException w:name="Table Classic 3" w:semiHidden="1" w:unhideWhenUsed="1"/>
+    <w:lsdException w:name="Table Classic 4" w:semiHidden="1" w:unhideWhenUsed="1"/>
+    <w:lsdException w:name="Table Colorful 1" w:semiHidden="1" w:unhideWhenUsed="1"/>
+    <w:lsdException w:name="Table Colorful 2" w:semiHidden="1" w:unhideWhenUsed="1"/>
+    <w:lsdException w:name="Table Colorful 3" w:semiHidden="1" w:unhideWhenUsed="1"/>
+    <w:lsdException w:name="Table Columns 1" w:semiHidden="1" w:unhideWhenUsed="1"/>
+    <w:lsdException w:name="Table Columns 2" w:semiHidden="1" w:unhideWhenUsed="1"/>
+    <w:lsdException w:name="Table Columns 3" w:semiHidden="1" w:unhideWhenUsed="1"/>
+    <w:lsdException w:name="Table Columns 4" w:semiHidden="1" w:unhideWhenUsed="1"/>
+    <w:lsdException w:name="Table Columns 5" w:semiHidden="1" w:unhideWhenUsed="1"/>
+    <w:lsdException w:name="Table Grid 1" w:semiHidden="1" w:unhideWhenUsed="1"/>
+    <w:lsdException w:name="Table Grid 2" w:semiHidden="1" w:unhideWhenUsed="1"/>
+    <w:lsdException w:name="Table Grid 3" w:semiHidden="1" w:unhideWhenUsed="1"/>
+    <w:lsdException w:name="Table Grid 4" w:semiHidden="1" w:unhideWhenUsed="1"/>
+    <w:lsdException w:name="Table Grid 5" w:semiHidden="1" w:unhideWhenUsed="1"/>
+    <w:lsdException w:name="Table Grid 6" w:semiHidden="1" w:unhideWhenUsed="1"/>
+    <w:lsdException w:name="Table Grid 7" w:semiHidden="1" w:unhideWhenUsed="1"/>
+    <w:lsdException w:name="Table Grid 8" w:semiHidden="1" w:unhideWhenUsed="1"/>
+    <w:lsdException w:name="Table List 1" w:semiHidden="1" w:unhideWhenUsed="1"/>
+    <w:lsdException w:name="Table List 2" w:semiHidden="1" w:unhideWhenUsed="1"/>
+    <w:lsdException w:name="Table List 3" w:semiHidden="1" w:unhideWhenUsed="1"/>
+    <w:lsdException w:name="Table List 4" w:semiHidden="1" w:unhideWhenUsed="1"/>
+    <w:lsdException w:name="Table List 5" w:semiHidden="1" w:unhideWhenUsed="1"/>
+    <w:lsdException w:name="Table List 6" w:semiHidden="1" w:unhideWhenUsed="1"/>
+    <w:lsdException w:name="Table List 7" w:semiHidden="1" w:unhideWhenUsed="1"/>
+    <w:lsdException w:name="Table List 8" w:semiHidden="1" w:unhideWhenUsed="1"/>
+    <w:lsdException w:name="Table 3D effects 1" w:semiHidden="1" w:unhideWhenUsed="1"/>
+    <w:lsdException w:name="Table 3D effects 2" w:semiHidden="1" w:unhideWhenUsed="1"/>
+    <w:lsdException w:name="Table 3D effects 3" w:semiHidden="1" w:unhideWhenUsed="1"/>
+    <w:lsdException w:name="Table Contemporary" w:semiHidden="1" w:unhideWhenUsed="1"/>
+    <w:lsdException w:name="Table Elegant" w:semiHidden="1" w:unhideWhenUsed="1"/>
+    <w:lsdException w:name="Table Professional" w:semiHidden="1" w:unhideWhenUsed="1"/>
+    <w:lsdException w:name="Table Subtle 1" w:semiHidden="1" w:unhideWhenUsed="1"/>
+    <w:lsdException w:name="Table Subtle 2" w:semiHidden="1" w:unhideWhenUsed="1"/>
+    <w:lsdException w:name="Table Web 1" w:semiHidden="1" w:unhideWhenUsed="1"/>
+    <w:lsdException w:name="Table Web 2" w:semiHidden="1" w:unhideWhenUsed="1"/>
+    <w:lsdException w:name="Table Web 3" w:semiHidden="1" w:unhideWhenUsed="1"/>
+    <w:lsdException w:name="Balloon Text" w:semiHidden="1" w:unhideWhenUsed="1"/>
+    <w:lsdException w:name="Table Grid" w:semiHidden="1" w:uiPriority="39" w:unhideWhenUsed="1"/>
+    <w:lsdException w:name="Table Theme" w:semiHidden="1" w:unhideWhenUsed="1"/>
+    <w:lsdException w:name="Placeholder Text" w:semiHidden="1"/>
+    <w:lsdException w:name="No Spacing" w:uiPriority="1" w:qFormat="1"/>
+    <w:lsdException w:name="Light Shading" w:uiPriority="60"/>
+    <w:lsdException w:name="Light List" w:uiPriority="61"/>
+    <w:lsdException w:name="Light Grid" w:uiPriority="62"/>
+    <w:lsdException w:name="Medium Shading 1" w:uiPriority="63"/>
+    <w:lsdException w:name="Medium Shading 2" w:uiPriority="64"/>
+    <w:lsdException w:name="Medium List 1" w:uiPriority="65"/>
+    <w:lsdException w:name="Medium List 2" w:uiPriority="66"/>
+    <w:lsdException w:name="Medium Grid 1" w:uiPriority="67"/>
+    <w:lsdException w:name="Medium Grid 2" w:uiPriority="68"/>
+    <w:lsdException w:name="Medium Grid 3" w:uiPriority="69"/>
+    <w:lsdException w:name="Dark List" w:uiPriority="70"/>
+    <w:lsdException w:name="Colorful Shading" w:uiPriority="71"/>
+    <w:lsdException w:name="Colorful List" w:uiPriority="72"/>
+    <w:lsdException w:name="Colorful Grid" w:uiPriority="73"/>
+    <w:lsdException w:name="Light Shading Accent 1" w:uiPriority="60"/>
+    <w:lsdException w:name="Light List Accent 1" w:uiPriority="61"/>
+    <w:lsdException w:name="Light Grid Accent 1" w:uiPriority="62"/>
+    <w:lsdException w:name="Medium Shading 1 Accent 1" w:uiPriority="63"/>
+    <w:lsdException w:name="Medium Shading 2 Accent 1" w:uiPriority="64"/>
+    <w:lsdException w:name="Medium List 1 Accent 1" w:uiPriority="65"/>
+    <w:lsdException w:name="Revision" w:semiHidden="1"/>
+    <w:lsdException w:name="List Paragraph" w:uiPriority="34" w:qFormat="1"/>
+    <w:lsdException w:name="Quote" w:uiPriority="29" w:qFormat="1"/>
+    <w:lsdException w:name="Intense Quote" w:uiPriority="30" w:qFormat="1"/>
+    <w:lsdException w:name="Medium List 2 Accent 1" w:uiPriority="66"/>
+    <w:lsdException w:name="Medium Grid 1 Accent 1" w:uiPriority="67"/>
+    <w:lsdException w:name="Medium Grid 2 Accent 1" w:uiPriority="68"/>
+    <w:lsdException w:name="Medium Grid 3 Accent 1" w:uiPriority="69"/>
+    <w:lsdException w:name="Dark List Accent 1" w:uiPriority="70"/>
+    <w:lsdException w:name="Colorful Shading Accent 1" w:uiPriority="71"/>
+    <w:lsdException w:name="Colorful List Accent 1" w:uiPriority="72"/>
+    <w:lsdException w:name="Colorful Grid Accent 1" w:uiPriority="73"/>
+    <w:lsdException w:name="Light Shading Accent 2" w:uiPriority="60"/>
+    <w:lsdException w:name="Light List Accent 2" w:uiPriority="61"/>
+    <w:lsdException w:name="Light Grid Accent 2" w:uiPriority="62"/>
+    <w:lsdException w:name="Medium Shading 1 Accent 2" w:uiPriority="63"/>
+    <w:lsdException w:name="Medium Shading 2 Accent 2" w:uiPriority="64"/>
+    <w:lsdException w:name="Medium List 1 Accent 2" w:uiPriority="65"/>
+    <w:lsdException w:name="Medium List 2 Accent 2" w:uiPriority="66"/>
+    <w:lsdException w:name="Medium Grid 1 Accent 2" w:uiPriority="67"/>
+    <w:lsdException w:name="Medium Grid 2 Accent 2" w:uiPriority="68"/>
+    <w:lsdException w:name="Medium Grid 3 Accent 2" w:uiPriority="69"/>
+    <w:lsdException w:name="Dark List Accent 2" w:uiPriority="70"/>
+    <w:lsdException w:name="Colorful Shading Accent 2" w:uiPriority="71"/>
+    <w:lsdException w:name="Colorful List Accent 2" w:uiPriority="72"/>
+    <w:lsdException w:name="Colorful Grid Accent 2" w:uiPriority="73"/>
+    <w:lsdException w:name="Light Shading Accent 3" w:uiPriority="60"/>
+    <w:lsdException w:name="Light List Accent 3" w:uiPriority="61"/>
+    <w:lsdException w:name="Light Grid Accent 3" w:uiPriority="62"/>
+    <w:lsdException w:name="Medium Shading 1 Accent 3" w:uiPriority="63"/>
+    <w:lsdException w:name="Medium Shading 2 Accent 3" w:uiPriority="64"/>
+    <w:lsdException w:name="Medium List 1 Accent 3" w:uiPriority="65"/>
+    <w:lsdException w:name="Medium List 2 Accent 3" w:uiPriority="66"/>
+    <w:lsdException w:name="Medium Grid 1 Accent 3" w:uiPriority="67"/>
+    <w:lsdException w:name="Medium Grid 2 Accent 3" w:uiPriority="68"/>
+    <w:lsdException w:name="Medium Grid 3 Accent 3" w:uiPriority="69"/>
+    <w:lsdException w:name="Dark List Accent 3" w:uiPriority="70"/>
+    <w:lsdException w:name="Colorful Shading Accent 3" w:uiPriority="71"/>
+    <w:lsdException w:name="Colorful List Accent 3" w:uiPriority="72"/>
+    <w:lsdException w:name="Colorful Grid Accent 3" w:uiPriority="73"/>
+    <w:lsdException w:name="Light Shading Accent 4" w:uiPriority="60"/>
+    <w:lsdException w:name="Light List Accent 4" w:uiPriority="61"/>
+    <w:lsdException w:name="Light Grid Accent 4" w:uiPriority="62"/>
+    <w:lsdException w:name="Medium Shading 1 Accent 4" w:uiPriority="63"/>
+    <w:lsdException w:name="Medium Shading 2 Accent 4" w:uiPriority="64"/>
+    <w:lsdException w:name="Medium List 1 Accent 4" w:uiPriority="65"/>
+    <w:lsdException w:name="Medium List 2 Accent 4" w:uiPriority="66"/>
+    <w:lsdException w:name="Medium Grid 1 Accent 4" w:uiPriority="67"/>
+    <w:lsdException w:name="Medium Grid 2 Accent 4" w:uiPriority="68"/>
+    <w:lsdException w:name="Medium Grid 3 Accent 4" w:uiPriority="69"/>
+    <w:lsdException w:name="Dark List Accent 4" w:uiPriority="70"/>
+    <w:lsdException w:name="Colorful Shading Accent 4" w:uiPriority="71"/>
+    <w:lsdException w:name="Colorful List Accent 4" w:uiPriority="72"/>
+    <w:lsdException w:name="Colorful Grid Accent 4" w:uiPriority="73"/>
+    <w:lsdException w:name="Light Shading Accent 5" w:uiPriority="60"/>
+    <w:lsdException w:name="Light List Accent 5" w:uiPriority="61"/>
+    <w:lsdException w:name="Light Grid Accent 5" w:uiPriority="62"/>
+    <w:lsdException w:name="Medium Shading 1 Accent 5" w:uiPriority="63"/>
+    <w:lsdException w:name="Medium Shading 2 Accent 5" w:uiPriority="64"/>
+    <w:lsdException w:name="Medium List 1 Accent 5" w:uiPriority="65"/>
+    <w:lsdException w:name="Medium List 2 Accent 5" w:uiPriority="66"/>
+    <w:lsdException w:name="Medium Grid 1 Accent 5" w:uiPriority="67"/>
+    <w:lsdException w:name="Medium Grid 2 Accent 5" w:uiPriority="68"/>
+    <w:lsdException w:name="Medium Grid 3 Accent 5" w:uiPriority="69"/>
+    <w:lsdException w:name="Dark List Accent 5" w:uiPriority="70"/>
+    <w:lsdException w:name="Colorful Shading Accent 5" w:uiPriority="71"/>
+    <w:lsdException w:name="Colorful List Accent 5" w:uiPriority="72"/>
+    <w:lsdException w:name="Colorful Grid Accent 5" w:uiPriority="73"/>
+    <w:lsdException w:name="Light Shading Accent 6" w:uiPriority="60"/>
+    <w:lsdException w:name="Light List Accent 6" w:uiPriority="61"/>
+    <w:lsdException w:name="Light Grid Accent 6" w:uiPriority="62"/>
+    <w:lsdException w:name="Medium Shading 1 Accent 6" w:uiPriority="63"/>
+    <w:lsdException w:name="Medium Shading 2 Accent 6" w:uiPriority="64"/>
+    <w:lsdException w:name="Medium List 1 Accent 6" w:uiPriority="65"/>
+    <w:lsdException w:name="Medium List 2 Accent 6" w:uiPriority="66"/>
+    <w:lsdException w:name="Medium Grid 1 Accent 6" w:uiPriority="67"/>
+    <w:lsdException w:name="Medium Grid 2 Accent 6" w:uiPriority="68"/>
+    <w:lsdException w:name="Medium Grid 3 Accent 6" w:uiPriority="69"/>
+    <w:lsdException w:name="Dark List Accent 6" w:uiPriority="70"/>
+    <w:lsdException w:name="Colorful Shading Accent 6" w:uiPriority="71"/>
+    <w:lsdException w:name="Colorful List Accent 6" w:uiPriority="72"/>
+    <w:lsdException w:name="Colorful Grid Accent 6" w:uiPriority="73"/>
+    <w:lsdException w:name="Subtle Emphasis" w:uiPriority="19" w:qFormat="1"/>
+    <w:lsdException w:name="Intense Emphasis" w:uiPriority="21" w:qFormat="1"/>
+    <w:lsdException w:name="Subtle Reference" w:uiPriority="31" w:qFormat="1"/>
+    <w:lsdException w:name="Intense Reference" w:uiPriority="32" w:qFormat="1"/>
+    <w:lsdException w:name="Book Title" w:uiPriority="33" w:qFormat="1"/>
+    <w:lsdException w:name="Bibliography" w:semiHidden="1" w:uiPriority="37" w:unhideWhenUsed="1"/>
+    <w:lsdException w:name="TOC Heading" w:semiHidden="1" w:uiPriority="39" w:unhideWhenUsed="1" w:qFormat="1"/>
+    <w:lsdException w:name="Plain Table 1" w:uiPriority="41"/>
+    <w:lsdException w:name="Plain Table 2" w:uiPriority="42"/>
+    <w:lsdException w:name="Plain Table 3" w:uiPriority="43"/>
+    <w:lsdException w:name="Plain Table 4" w:uiPriority="44"/>
+    <w:lsdException w:name="Plain Table 5" w:uiPriority="45"/>
+    <w:lsdException w:name="Grid Table Light" w:uiPriority="40"/>
+    <w:lsdException w:name="Grid Table 1 Light" w:uiPriority="46"/>
+    <w:lsdException w:name="Grid Table 2" w:uiPriority="47"/>
+    <w:lsdException w:name="Grid Table 3" w:uiPriority="48"/>
+    <w:lsdException w:name="Grid Table 4" w:uiPriority="49"/>
+    <w:lsdException w:name="Grid Table 5 Dark" w:uiPriority="50"/>
+    <w:lsdException w:name="Grid Table 6 Colorful" w:uiPriority="51"/>
+    <w:lsdException w:name="Grid Table 7 Colorful" w:uiPriority="52"/>
+    <w:lsdException w:name="Grid Table 1 Light Accent 1" w:uiPriority="46"/>
+    <w:lsdException w:name="Grid Table 2 Accent 1" w:uiPriority="47"/>
+    <w:lsdException w:name="Grid Table 3 Accent 1" w:uiPriority="48"/>
+    <w:lsdException w:name="Grid Table 4 Accent 1" w:uiPriority="49"/>
+    <w:lsdException w:name="Grid Table 5 Dark Accent 1" w:uiPriority="50"/>
+    <w:lsdException w:name="Grid Table 6 Colorful Accent 1" w:uiPriority="51"/>
+    <w:lsdException w:name="Grid Table 7 Colorful Accent 1" w:uiPriority="52"/>
+    <w:lsdException w:name="Grid Table 1 Light Accent 2" w:uiPriority="46"/>
+    <w:lsdException w:name="Grid Table 2 Accent 2" w:uiPriority="47"/>
+    <w:lsdException w:name="Grid Table 3 Accent 2" w:uiPriority="48"/>
+    <w:lsdException w:name="Grid Table 4 Accent 2" w:uiPriority="49"/>
+    <w:lsdException w:name="Grid Table 5 Dark Accent 2" w:uiPriority="50"/>
+    <w:lsdException w:name="Grid Table 6 Colorful Accent 2" w:uiPriority="51"/>
+    <w:lsdException w:name="Grid Table 7 Colorful Accent 2" w:uiPriority="52"/>
+    <w:lsdException w:name="Grid Table 1 Light Accent 3" w:uiPriority="46"/>
+    <w:lsdException w:name="Grid Table 2 Accent 3" w:uiPriority="47"/>
+    <w:lsdException w:name="Grid Table 3 Accent 3" w:uiPriority="48"/>
+    <w:lsdException w:name="Grid Table 4 Accent 3" w:uiPriority="49"/>
+    <w:lsdException w:name="Grid Table 5 Dark Accent 3" w:uiPriority="50"/>
+    <w:lsdException w:name="Grid Table 6 Colorful Accent 3" w:uiPriority="51"/>
+    <w:lsdException w:name="Grid Table 7 Colorful Accent 3" w:uiPriority="52"/>
+    <w:lsdException w:name="Grid Table 1 Light Accent 4" w:uiPriority="46"/>
+    <w:lsdException w:name="Grid Table 2 Accent 4" w:uiPriority="47"/>
+    <w:lsdException w:name="Grid Table 3 Accent 4" w:uiPriority="48"/>
+    <w:lsdException w:name="Grid Table 4 Accent 4" w:uiPriority="49"/>
+    <w:lsdException w:name="Grid Table 5 Dark Accent 4" w:uiPriority="50"/>
+    <w:lsdException w:name="Grid Table 6 Colorful Accent 4" w:uiPriority="51"/>
+    <w:lsdException w:name="Grid Table 7 Colorful Accent 4" w:uiPriority="52"/>
+    <w:lsdException w:name="Grid Table 1 Light Accent 5" w:uiPriority="46"/>
+    <w:lsdException w:name="Grid Table 2 Accent 5" w:uiPriority="47"/>
+    <w:lsdException w:name="Grid Table 3 Accent 5" w:uiPriority="48"/>
+    <w:lsdException w:name="Grid Table 4 Accent 5" w:uiPriority="49"/>
+    <w:lsdException w:name="Grid Table 5 Dark Accent 5" w:uiPriority="50"/>
+    <w:lsdException w:name="Grid Table 6 Colorful Accent 5" w:uiPriority="51"/>
+    <w:lsdException w:name="Grid Table 7 Colorful Accent 5" w:uiPriority="52"/>
+    <w:lsdException w:name="Grid Table 1 Light Accent 6" w:uiPriority="46"/>
+    <w:lsdException w:name="Grid Table 2 Accent 6" w:uiPriority="47"/>
+    <w:lsdException w:name="Grid Table 3 Accent 6" w:uiPriority="48"/>
+    <w:lsdException w:name="Grid Table 4 Accent 6" w:uiPriority="49"/>
+    <w:lsdException w:name="Grid Table 5 Dark Accent 6" w:uiPriority="50"/>
+    <w:lsdException w:name="Grid Table 6 Colorful Accent 6" w:uiPriority="51"/>
+    <w:lsdException w:name="Grid Table 7 Colorful Accent 6" w:uiPriority="52"/>
+    <w:lsdException w:name="List Table 1 Light" w:uiPriority="46"/>
+    <w:lsdException w:name="List Table 2" w:uiPriority="47"/>
+    <w:lsdException w:name="List Table 3" w:uiPriority="48"/>
+    <w:lsdException w:name="List Table 4" w:uiPriority="49"/>
+    <w:lsdException w:name="List Table 5 Dark" w:uiPriority="50"/>
+    <w:lsdException w:name="List Table 6 Colorful" w:uiPriority="51"/>
+    <w:lsdException w:name="List Table 7 Colorful" w:uiPriority="52"/>
+    <w:lsdException w:name="List Table 1 Light Accent 1" w:uiPriority="46"/>
+    <w:lsdException w:name="List Table 2 Accent 1" w:uiPriority="47"/>
+    <w:lsdException w:name="List Table 3 Accent 1" w:uiPriority="48"/>
+    <w:lsdException w:name="List Table 4 Accent 1" w:uiPriority="49"/>
+    <w:lsdException w:name="List Table 5 Dark Accent 1" w:uiPriority="50"/>
+    <w:lsdException w:name="List Table 6 Colorful Accent 1" w:uiPriority="51"/>
+    <w:lsdException w:name="List Table 7 Colorful Accent 1" w:uiPriority="52"/>
+    <w:lsdException w:name="List Table 1 Light Accent 2" w:uiPriority="46"/>
+    <w:lsdException w:name="List Table 2 Accent 2" w:uiPriority="47"/>
+    <w:lsdException w:name="List Table 3 Accent 2" w:uiPriority="48"/>
+    <w:lsdException w:name="List Table 4 Accent 2" w:uiPriority="49"/>
+    <w:lsdException w:name="List Table 5 Dark Accent 2" w:uiPriority="50"/>
+    <w:lsdException w:name="List Table 6 Colorful Accent 2" w:uiPriority="51"/>
+    <w:lsdException w:name="List Table 7 Colorful Accent 2" w:uiPriority="52"/>
+    <w:lsdException w:name="List Table 1 Light Accent 3" w:uiPriority="46"/>
+    <w:lsdException w:name="List Table 2 Accent 3" w:uiPriority="47"/>
+    <w:lsdException w:name="List Table 3 Accent 3" w:uiPriority="48"/>
+    <w:lsdException w:name="List Table 4 Accent 3" w:uiPriority="49"/>
+    <w:lsdException w:name="List Table 5 Dark Accent 3" w:uiPriority="50"/>
+    <w:lsdException w:name="List Table 6 Colorful Accent 3" w:uiPriority="51"/>
+    <w:lsdException w:name="List Table 7 Colorful Accent 3" w:uiPriority="52"/>
+    <w:lsdException w:name="List Table 1 Light Accent 4" w:uiPriority="46"/>
+    <w:lsdException w:name="List Table 2 Accent 4" w:uiPriority="47"/>
+    <w:lsdException w:name="List Table 3 Accent 4" w:uiPriority="48"/>
+    <w:lsdException w:name="List Table 4 Accent 4" w:uiPriority="49"/>
+    <w:lsdException w:name="List Table 5 Dark Accent 4" w:uiPriority="50"/>
+    <w:lsdException w:name="List Table 6 Colorful Accent 4" w:uiPriority="51"/>
+    <w:lsdException w:name="List Table 7 Colorful Accent 4" w:uiPriority="52"/>
+    <w:lsdException w:name="List Table 1 Light Accent 5" w:uiPriority="46"/>
+    <w:lsdException w:name="List Table 2 Accent 5" w:uiPriority="47"/>
+    <w:lsdException w:name="List Table 3 Accent 5" w:uiPriority="48"/>
+    <w:lsdException w:name="List Table 4 Accent 5" w:uiPriority="49"/>
+    <w:lsdException w:name="List Table 5 Dark Accent 5" w:uiPriority="50"/>
+    <w:lsdException w:name="List Table 6 Colorful Accent 5" w:uiPriority="51"/>
+    <w:lsdException w:name="List Table 7 Colorful Accent 5" w:uiPriority="52"/>
+    <w:lsdException w:name="List Table 1 Light Accent 6" w:uiPriority="46"/>
+    <w:lsdException w:name="List Table 2 Accent 6" w:uiPriority="47"/>
+    <w:lsdException w:name="List Table 3 Accent 6" w:uiPriority="48"/>
+    <w:lsdException w:name="List Table 4 Accent 6" w:uiPriority="49"/>
+    <w:lsdException w:name="List Table 5 Dark Accent 6" w:uiPriority="50"/>
+    <w:lsdException w:name="List Table 6 Colorful Accent 6" w:uiPriority="51"/>
+    <w:lsdException w:name="List Table 7 Colorful Accent 6" w:uiPriority="52"/>
+    <w:lsdException w:name="Mention" w:semiHidden="1" w:unhideWhenUsed="1"/>
+    <w:lsdException w:name="Smart Hyperlink" w:semiHidden="1" w:unhideWhenUsed="1"/>
+    <w:lsdException w:name="Hashtag" w:semiHidden="1" w:unhideWhenUsed="1"/>
+    <w:lsdException w:name="Unresolved Mention" w:semiHidden="1" w:unhideWhenUsed="1"/>
   </w:latentStyles>
   <w:style w:type="paragraph" w:default="1" w:styleId="Normal">
     <w:name w:val="Normal"/>
@@ -2466,7 +2339,7 @@
   <a:extraClrSchemeLst/>
   <a:extLst>
     <a:ext uri="{05A4C25C-085E-4340-85A3-A5531E510DB2}">
-      <thm15:themeFamily xmlns="" xmlns:thm15="http://schemas.microsoft.com/office/thememl/2012/main" name="Office Theme" id="{62F939B6-93AF-4DB8-9C6B-D6C7DFDC589F}" vid="{4A3C46E8-61CC-4603-A589-7422A47A8E4A}"/>
+      <thm15:themeFamily xmlns:thm15="http://schemas.microsoft.com/office/thememl/2012/main" name="Office Theme" id="{62F939B6-93AF-4DB8-9C6B-D6C7DFDC589F}" vid="{4A3C46E8-61CC-4603-A589-7422A47A8E4A}"/>
     </a:ext>
   </a:extLst>
 </a:theme>

</xml_diff>